<commit_message>
Ahora esta todo(revisar igual)
</commit_message>
<xml_diff>
--- a/Grupal/1.5_GuiaEstudiante_Fase 1_Definicion Proyecto APT.docx
+++ b/Grupal/1.5_GuiaEstudiante_Fase 1_Definicion Proyecto APT.docx
@@ -5096,12 +5096,21 @@
               <w:rPr>
                 <w:rFonts w:ascii="Calibri" w:hAnsi="Calibri" w:cs="Arial"/>
                 <w:i/>
-                <w:color w:val="548DD4"/>
-                <w:sz w:val="18"/>
-                <w:szCs w:val="20"/>
-                <w:lang w:eastAsia="es-CL"/>
-              </w:rPr>
-            </w:pPr>
+                <w:color w:val="000000" w:themeColor="text1"/>
+                <w:szCs w:val="24"/>
+                <w:lang w:eastAsia="es-CL"/>
+              </w:rPr>
+            </w:pPr>
+            <w:r>
+              <w:rPr>
+                <w:rFonts w:ascii="Calibri" w:hAnsi="Calibri" w:cs="Arial"/>
+                <w:i/>
+                <w:color w:val="000000" w:themeColor="text1"/>
+                <w:szCs w:val="24"/>
+                <w:lang w:eastAsia="es-CL"/>
+              </w:rPr>
+              <w:t>Gestión de Proyectos</w:t>
+            </w:r>
           </w:p>
         </w:tc>
         <w:tc>
@@ -5114,12 +5123,32 @@
               <w:rPr>
                 <w:rFonts w:ascii="Calibri" w:hAnsi="Calibri" w:cs="Arial"/>
                 <w:i/>
-                <w:color w:val="548DD4"/>
-                <w:sz w:val="18"/>
-                <w:szCs w:val="20"/>
-                <w:lang w:eastAsia="es-CL"/>
-              </w:rPr>
-            </w:pPr>
+                <w:color w:val="000000" w:themeColor="text1"/>
+                <w:szCs w:val="24"/>
+                <w:lang w:eastAsia="es-CL"/>
+              </w:rPr>
+            </w:pPr>
+            <w:r>
+              <w:rPr>
+                <w:rFonts w:ascii="Calibri" w:hAnsi="Calibri" w:cs="Arial"/>
+                <w:i/>
+                <w:color w:val="000000" w:themeColor="text1"/>
+                <w:szCs w:val="24"/>
+                <w:lang w:eastAsia="es-CL"/>
+              </w:rPr>
+              <w:t xml:space="preserve">Revisión del Alcance del Proyecto y </w:t>
+            </w:r>
+            <w:r>
+              <w:rPr>
+                <w:rFonts w:ascii="Calibri" w:hAnsi="Calibri" w:cs="Arial"/>
+                <w:i/>
+                <w:color w:val="000000" w:themeColor="text1"/>
+                <w:szCs w:val="24"/>
+                <w:lang w:eastAsia="es-CL"/>
+              </w:rPr>
+              <w:lastRenderedPageBreak/>
+              <w:t>Reuniones Iniciales</w:t>
+            </w:r>
           </w:p>
         </w:tc>
         <w:tc>
@@ -5128,34 +5157,64 @@
           </w:tcPr>
           <w:p>
             <w:pPr>
+              <w:rPr>
+                <w:rFonts w:ascii="Calibri" w:hAnsi="Calibri" w:cs="Arial"/>
+                <w:i/>
+                <w:color w:val="000000" w:themeColor="text1"/>
+                <w:szCs w:val="24"/>
+                <w:lang w:eastAsia="es-CL"/>
+              </w:rPr>
+            </w:pPr>
+            <w:r>
+              <w:rPr>
+                <w:rFonts w:ascii="Calibri" w:hAnsi="Calibri" w:cs="Arial"/>
+                <w:i/>
+                <w:color w:val="000000" w:themeColor="text1"/>
+                <w:szCs w:val="24"/>
+                <w:lang w:eastAsia="es-CL"/>
+              </w:rPr>
+              <w:lastRenderedPageBreak/>
+              <w:t xml:space="preserve">Revisión de requisitos y objetivos del proyecto. Reuniones </w:t>
+            </w:r>
+            <w:r>
+              <w:rPr>
+                <w:rFonts w:ascii="Calibri" w:hAnsi="Calibri" w:cs="Arial"/>
+                <w:i/>
+                <w:color w:val="000000" w:themeColor="text1"/>
+                <w:szCs w:val="24"/>
+                <w:lang w:eastAsia="es-CL"/>
+              </w:rPr>
+              <w:lastRenderedPageBreak/>
+              <w:t>para definir expectativas y aclarar dudas.</w:t>
+            </w:r>
+          </w:p>
+        </w:tc>
+        <w:tc>
+          <w:tcPr>
+            <w:tcW w:w="1580" w:type="dxa"/>
+          </w:tcPr>
+          <w:p>
+            <w:pPr>
               <w:jc w:val="both"/>
               <w:rPr>
                 <w:rFonts w:ascii="Calibri" w:hAnsi="Calibri" w:cs="Arial"/>
                 <w:i/>
-                <w:color w:val="548DD4"/>
-                <w:sz w:val="18"/>
-                <w:szCs w:val="20"/>
-                <w:lang w:eastAsia="es-CL"/>
-              </w:rPr>
-            </w:pPr>
-          </w:p>
-        </w:tc>
-        <w:tc>
-          <w:tcPr>
-            <w:tcW w:w="1580" w:type="dxa"/>
-          </w:tcPr>
-          <w:p>
-            <w:pPr>
-              <w:jc w:val="both"/>
-              <w:rPr>
-                <w:rFonts w:ascii="Calibri" w:hAnsi="Calibri" w:cs="Arial"/>
-                <w:i/>
-                <w:color w:val="548DD4"/>
-                <w:sz w:val="18"/>
-                <w:szCs w:val="20"/>
-                <w:lang w:eastAsia="es-CL"/>
-              </w:rPr>
-            </w:pPr>
+                <w:color w:val="000000" w:themeColor="text1"/>
+                <w:szCs w:val="24"/>
+                <w:lang w:eastAsia="es-CL"/>
+              </w:rPr>
+            </w:pPr>
+            <w:r>
+              <w:rPr>
+                <w:rFonts w:ascii="Calibri" w:hAnsi="Calibri" w:cs="Arial"/>
+                <w:i/>
+                <w:color w:val="000000" w:themeColor="text1"/>
+                <w:szCs w:val="24"/>
+                <w:lang w:eastAsia="es-CL"/>
+              </w:rPr>
+              <w:lastRenderedPageBreak/>
+              <w:t>Documentos del proyecto, sala de reuniones</w:t>
+            </w:r>
           </w:p>
         </w:tc>
         <w:tc>
@@ -5171,12 +5230,21 @@
               <w:rPr>
                 <w:rFonts w:ascii="Calibri" w:hAnsi="Calibri" w:cs="Arial"/>
                 <w:i/>
-                <w:color w:val="548DD4"/>
-                <w:sz w:val="18"/>
-                <w:szCs w:val="20"/>
-                <w:lang w:eastAsia="es-CL"/>
-              </w:rPr>
-            </w:pPr>
+                <w:color w:val="000000" w:themeColor="text1"/>
+                <w:szCs w:val="24"/>
+                <w:lang w:eastAsia="es-CL"/>
+              </w:rPr>
+            </w:pPr>
+            <w:r>
+              <w:rPr>
+                <w:rFonts w:ascii="Calibri" w:hAnsi="Calibri" w:cs="Arial"/>
+                <w:i/>
+                <w:color w:val="000000" w:themeColor="text1"/>
+                <w:szCs w:val="24"/>
+                <w:lang w:eastAsia="es-CL"/>
+              </w:rPr>
+              <w:t>2 semanas</w:t>
+            </w:r>
           </w:p>
         </w:tc>
         <w:tc>
@@ -5193,12 +5261,21 @@
               <w:rPr>
                 <w:rFonts w:ascii="Calibri" w:hAnsi="Calibri" w:cs="Arial"/>
                 <w:i/>
-                <w:color w:val="548DD4"/>
-                <w:sz w:val="18"/>
-                <w:szCs w:val="20"/>
-                <w:lang w:eastAsia="es-CL"/>
-              </w:rPr>
-            </w:pPr>
+                <w:color w:val="000000" w:themeColor="text1"/>
+                <w:szCs w:val="24"/>
+                <w:lang w:eastAsia="es-CL"/>
+              </w:rPr>
+            </w:pPr>
+            <w:r>
+              <w:rPr>
+                <w:rFonts w:ascii="Calibri" w:hAnsi="Calibri" w:cs="Arial"/>
+                <w:i/>
+                <w:color w:val="000000" w:themeColor="text1"/>
+                <w:szCs w:val="24"/>
+                <w:lang w:eastAsia="es-CL"/>
+              </w:rPr>
+              <w:t>Ignacio, Matías, Javier</w:t>
+            </w:r>
           </w:p>
         </w:tc>
         <w:tc>
@@ -5211,12 +5288,66 @@
               <w:rPr>
                 <w:rFonts w:ascii="Calibri" w:hAnsi="Calibri" w:cs="Arial"/>
                 <w:i/>
-                <w:color w:val="548DD4"/>
-                <w:sz w:val="18"/>
-                <w:szCs w:val="20"/>
-                <w:lang w:eastAsia="es-CL"/>
-              </w:rPr>
-            </w:pPr>
+                <w:color w:val="000000" w:themeColor="text1"/>
+                <w:szCs w:val="24"/>
+                <w:lang w:eastAsia="es-CL"/>
+              </w:rPr>
+            </w:pPr>
+            <w:proofErr w:type="gramStart"/>
+            <w:r>
+              <w:rPr>
+                <w:rFonts w:ascii="Calibri" w:hAnsi="Calibri" w:cs="Arial"/>
+                <w:i/>
+                <w:color w:val="000000" w:themeColor="text1"/>
+                <w:szCs w:val="24"/>
+                <w:lang w:eastAsia="es-CL"/>
+              </w:rPr>
+              <w:t>Asegurar</w:t>
+            </w:r>
+            <w:proofErr w:type="gramEnd"/>
+            <w:r>
+              <w:rPr>
+                <w:rFonts w:ascii="Calibri" w:hAnsi="Calibri" w:cs="Arial"/>
+                <w:i/>
+                <w:color w:val="000000" w:themeColor="text1"/>
+                <w:szCs w:val="24"/>
+                <w:lang w:eastAsia="es-CL"/>
+              </w:rPr>
+              <w:t xml:space="preserve"> que todos los </w:t>
+            </w:r>
+            <w:proofErr w:type="spellStart"/>
+            <w:r>
+              <w:rPr>
+                <w:rFonts w:ascii="Calibri" w:hAnsi="Calibri" w:cs="Arial"/>
+                <w:i/>
+                <w:color w:val="000000" w:themeColor="text1"/>
+                <w:szCs w:val="24"/>
+                <w:lang w:eastAsia="es-CL"/>
+              </w:rPr>
+              <w:t>stakeholders</w:t>
+            </w:r>
+            <w:proofErr w:type="spellEnd"/>
+            <w:r>
+              <w:rPr>
+                <w:rFonts w:ascii="Calibri" w:hAnsi="Calibri" w:cs="Arial"/>
+                <w:i/>
+                <w:color w:val="000000" w:themeColor="text1"/>
+                <w:szCs w:val="24"/>
+                <w:lang w:eastAsia="es-CL"/>
+              </w:rPr>
+              <w:t xml:space="preserve"> </w:t>
+            </w:r>
+            <w:r>
+              <w:rPr>
+                <w:rFonts w:ascii="Calibri" w:hAnsi="Calibri" w:cs="Arial"/>
+                <w:i/>
+                <w:color w:val="000000" w:themeColor="text1"/>
+                <w:szCs w:val="24"/>
+                <w:lang w:eastAsia="es-CL"/>
+              </w:rPr>
+              <w:lastRenderedPageBreak/>
+              <w:t>estén presentes.</w:t>
+            </w:r>
           </w:p>
         </w:tc>
       </w:tr>
@@ -5234,12 +5365,21 @@
               <w:rPr>
                 <w:rFonts w:ascii="Calibri" w:hAnsi="Calibri" w:cs="Arial"/>
                 <w:i/>
-                <w:color w:val="548DD4"/>
-                <w:sz w:val="18"/>
-                <w:szCs w:val="20"/>
-                <w:lang w:eastAsia="es-CL"/>
-              </w:rPr>
-            </w:pPr>
+                <w:color w:val="000000" w:themeColor="text1"/>
+                <w:szCs w:val="24"/>
+                <w:lang w:eastAsia="es-CL"/>
+              </w:rPr>
+            </w:pPr>
+            <w:r>
+              <w:rPr>
+                <w:rFonts w:ascii="Calibri" w:hAnsi="Calibri" w:cs="Arial"/>
+                <w:i/>
+                <w:color w:val="000000" w:themeColor="text1"/>
+                <w:szCs w:val="24"/>
+                <w:lang w:eastAsia="es-CL"/>
+              </w:rPr>
+              <w:t>Gestión de Proyectos</w:t>
+            </w:r>
           </w:p>
         </w:tc>
         <w:tc>
@@ -5252,12 +5392,21 @@
               <w:rPr>
                 <w:rFonts w:ascii="Calibri" w:hAnsi="Calibri" w:cs="Arial"/>
                 <w:i/>
-                <w:color w:val="548DD4"/>
-                <w:sz w:val="18"/>
-                <w:szCs w:val="20"/>
-                <w:lang w:eastAsia="es-CL"/>
-              </w:rPr>
-            </w:pPr>
+                <w:color w:val="000000" w:themeColor="text1"/>
+                <w:szCs w:val="24"/>
+                <w:lang w:eastAsia="es-CL"/>
+              </w:rPr>
+            </w:pPr>
+            <w:r>
+              <w:rPr>
+                <w:rFonts w:ascii="Calibri" w:hAnsi="Calibri" w:cs="Arial"/>
+                <w:i/>
+                <w:color w:val="000000" w:themeColor="text1"/>
+                <w:szCs w:val="24"/>
+                <w:lang w:eastAsia="es-CL"/>
+              </w:rPr>
+              <w:t>Planificación del Proyecto</w:t>
+            </w:r>
           </w:p>
         </w:tc>
         <w:tc>
@@ -5266,34 +5415,51 @@
           </w:tcPr>
           <w:p>
             <w:pPr>
+              <w:rPr>
+                <w:rFonts w:ascii="Calibri" w:hAnsi="Calibri" w:cs="Arial"/>
+                <w:i/>
+                <w:color w:val="000000" w:themeColor="text1"/>
+                <w:szCs w:val="24"/>
+                <w:lang w:eastAsia="es-CL"/>
+              </w:rPr>
+            </w:pPr>
+            <w:r>
+              <w:rPr>
+                <w:rFonts w:ascii="Calibri" w:hAnsi="Calibri" w:cs="Arial"/>
+                <w:i/>
+                <w:color w:val="000000" w:themeColor="text1"/>
+                <w:szCs w:val="24"/>
+                <w:lang w:eastAsia="es-CL"/>
+              </w:rPr>
+              <w:t>Definición del plan de trabajo, cronograma y asignación de recursos.</w:t>
+            </w:r>
+          </w:p>
+        </w:tc>
+        <w:tc>
+          <w:tcPr>
+            <w:tcW w:w="1580" w:type="dxa"/>
+          </w:tcPr>
+          <w:p>
+            <w:pPr>
               <w:jc w:val="both"/>
               <w:rPr>
                 <w:rFonts w:ascii="Calibri" w:hAnsi="Calibri" w:cs="Arial"/>
                 <w:i/>
-                <w:color w:val="548DD4"/>
-                <w:sz w:val="18"/>
-                <w:szCs w:val="20"/>
-                <w:lang w:eastAsia="es-CL"/>
-              </w:rPr>
-            </w:pPr>
-          </w:p>
-        </w:tc>
-        <w:tc>
-          <w:tcPr>
-            <w:tcW w:w="1580" w:type="dxa"/>
-          </w:tcPr>
-          <w:p>
-            <w:pPr>
-              <w:jc w:val="both"/>
-              <w:rPr>
-                <w:rFonts w:ascii="Calibri" w:hAnsi="Calibri" w:cs="Arial"/>
-                <w:i/>
-                <w:color w:val="548DD4"/>
-                <w:sz w:val="18"/>
-                <w:szCs w:val="20"/>
-                <w:lang w:eastAsia="es-CL"/>
-              </w:rPr>
-            </w:pPr>
+                <w:color w:val="000000" w:themeColor="text1"/>
+                <w:szCs w:val="24"/>
+                <w:lang w:eastAsia="es-CL"/>
+              </w:rPr>
+            </w:pPr>
+            <w:r>
+              <w:rPr>
+                <w:rFonts w:ascii="Calibri" w:hAnsi="Calibri" w:cs="Arial"/>
+                <w:i/>
+                <w:color w:val="000000" w:themeColor="text1"/>
+                <w:szCs w:val="24"/>
+                <w:lang w:eastAsia="es-CL"/>
+              </w:rPr>
+              <w:t>Documentos del proyecto y herramientas de planificación.</w:t>
+            </w:r>
           </w:p>
         </w:tc>
         <w:tc>
@@ -5309,12 +5475,21 @@
               <w:rPr>
                 <w:rFonts w:ascii="Calibri" w:hAnsi="Calibri" w:cs="Arial"/>
                 <w:i/>
-                <w:color w:val="548DD4"/>
-                <w:sz w:val="18"/>
-                <w:szCs w:val="20"/>
-                <w:lang w:eastAsia="es-CL"/>
-              </w:rPr>
-            </w:pPr>
+                <w:color w:val="000000" w:themeColor="text1"/>
+                <w:szCs w:val="24"/>
+                <w:lang w:eastAsia="es-CL"/>
+              </w:rPr>
+            </w:pPr>
+            <w:r>
+              <w:rPr>
+                <w:rFonts w:ascii="Calibri" w:hAnsi="Calibri" w:cs="Arial"/>
+                <w:i/>
+                <w:color w:val="000000" w:themeColor="text1"/>
+                <w:szCs w:val="24"/>
+                <w:lang w:eastAsia="es-CL"/>
+              </w:rPr>
+              <w:t>2 semanas</w:t>
+            </w:r>
           </w:p>
         </w:tc>
         <w:tc>
@@ -5331,12 +5506,21 @@
               <w:rPr>
                 <w:rFonts w:ascii="Calibri" w:hAnsi="Calibri" w:cs="Arial"/>
                 <w:i/>
-                <w:color w:val="548DD4"/>
-                <w:sz w:val="18"/>
-                <w:szCs w:val="20"/>
-                <w:lang w:eastAsia="es-CL"/>
-              </w:rPr>
-            </w:pPr>
+                <w:color w:val="000000" w:themeColor="text1"/>
+                <w:szCs w:val="24"/>
+                <w:lang w:eastAsia="es-CL"/>
+              </w:rPr>
+            </w:pPr>
+            <w:r>
+              <w:rPr>
+                <w:rFonts w:ascii="Calibri" w:hAnsi="Calibri" w:cs="Arial"/>
+                <w:i/>
+                <w:color w:val="000000" w:themeColor="text1"/>
+                <w:szCs w:val="24"/>
+                <w:lang w:eastAsia="es-CL"/>
+              </w:rPr>
+              <w:t>Ignacio, Matías, Javier</w:t>
+            </w:r>
           </w:p>
         </w:tc>
         <w:tc>
@@ -5349,12 +5533,1890 @@
               <w:rPr>
                 <w:rFonts w:ascii="Calibri" w:hAnsi="Calibri" w:cs="Arial"/>
                 <w:i/>
-                <w:color w:val="548DD4"/>
-                <w:sz w:val="18"/>
-                <w:szCs w:val="20"/>
-                <w:lang w:eastAsia="es-CL"/>
-              </w:rPr>
-            </w:pPr>
+                <w:color w:val="000000" w:themeColor="text1"/>
+                <w:szCs w:val="24"/>
+                <w:lang w:eastAsia="es-CL"/>
+              </w:rPr>
+            </w:pPr>
+            <w:r>
+              <w:rPr>
+                <w:rFonts w:ascii="Calibri" w:hAnsi="Calibri" w:cs="Arial"/>
+                <w:i/>
+                <w:color w:val="000000" w:themeColor="text1"/>
+                <w:szCs w:val="24"/>
+                <w:lang w:eastAsia="es-CL"/>
+              </w:rPr>
+              <w:t>Coordinación efectiva para evitar desviaciones.</w:t>
+            </w:r>
+          </w:p>
+        </w:tc>
+      </w:tr>
+      <w:tr>
+        <w:trPr>
+          <w:jc w:val="center"/>
+        </w:trPr>
+        <w:tc>
+          <w:tcPr>
+            <w:tcW w:w="1580" w:type="dxa"/>
+          </w:tcPr>
+          <w:p>
+            <w:pPr>
+              <w:jc w:val="both"/>
+              <w:rPr>
+                <w:rFonts w:ascii="Calibri" w:hAnsi="Calibri" w:cs="Arial"/>
+                <w:i/>
+                <w:color w:val="000000" w:themeColor="text1"/>
+                <w:szCs w:val="24"/>
+                <w:lang w:eastAsia="es-CL"/>
+              </w:rPr>
+            </w:pPr>
+            <w:r>
+              <w:rPr>
+                <w:rFonts w:ascii="Calibri" w:hAnsi="Calibri" w:cs="Arial"/>
+                <w:i/>
+                <w:color w:val="000000" w:themeColor="text1"/>
+                <w:szCs w:val="24"/>
+                <w:lang w:eastAsia="es-CL"/>
+              </w:rPr>
+              <w:t>Gestión de Proyectos</w:t>
+            </w:r>
+            <w:r>
+              <w:rPr>
+                <w:rFonts w:ascii="Calibri" w:hAnsi="Calibri" w:cs="Arial"/>
+                <w:i/>
+                <w:color w:val="000000" w:themeColor="text1"/>
+                <w:szCs w:val="24"/>
+                <w:lang w:eastAsia="es-CL"/>
+              </w:rPr>
+              <w:t>.</w:t>
+            </w:r>
+          </w:p>
+          <w:p>
+            <w:pPr>
+              <w:jc w:val="both"/>
+              <w:rPr>
+                <w:rFonts w:ascii="Calibri" w:hAnsi="Calibri" w:cs="Arial"/>
+                <w:i/>
+                <w:color w:val="000000" w:themeColor="text1"/>
+                <w:szCs w:val="24"/>
+                <w:lang w:eastAsia="es-CL"/>
+              </w:rPr>
+            </w:pPr>
+            <w:r>
+              <w:rPr>
+                <w:rFonts w:ascii="Calibri" w:hAnsi="Calibri" w:cs="Arial"/>
+                <w:i/>
+                <w:color w:val="000000" w:themeColor="text1"/>
+                <w:szCs w:val="24"/>
+                <w:lang w:eastAsia="es-CL"/>
+              </w:rPr>
+              <w:t>Análisis de Requisitos y Gestión de Backlog</w:t>
+            </w:r>
+          </w:p>
+        </w:tc>
+        <w:tc>
+          <w:tcPr>
+            <w:tcW w:w="1580" w:type="dxa"/>
+          </w:tcPr>
+          <w:p>
+            <w:pPr>
+              <w:jc w:val="both"/>
+              <w:rPr>
+                <w:rFonts w:ascii="Calibri" w:hAnsi="Calibri" w:cs="Arial"/>
+                <w:i/>
+                <w:color w:val="000000" w:themeColor="text1"/>
+                <w:szCs w:val="24"/>
+                <w:lang w:eastAsia="es-CL"/>
+              </w:rPr>
+            </w:pPr>
+            <w:r>
+              <w:rPr>
+                <w:rFonts w:ascii="Calibri" w:hAnsi="Calibri" w:cs="Arial"/>
+                <w:i/>
+                <w:color w:val="000000" w:themeColor="text1"/>
+                <w:szCs w:val="24"/>
+                <w:lang w:eastAsia="es-CL"/>
+              </w:rPr>
+              <w:t>Creación y Aprobación del Backlog del Producto</w:t>
+            </w:r>
+          </w:p>
+        </w:tc>
+        <w:tc>
+          <w:tcPr>
+            <w:tcW w:w="1580" w:type="dxa"/>
+          </w:tcPr>
+          <w:p>
+            <w:pPr>
+              <w:rPr>
+                <w:rFonts w:ascii="Calibri" w:hAnsi="Calibri" w:cs="Arial"/>
+                <w:i/>
+                <w:color w:val="000000" w:themeColor="text1"/>
+                <w:szCs w:val="24"/>
+                <w:lang w:eastAsia="es-CL"/>
+              </w:rPr>
+            </w:pPr>
+            <w:r>
+              <w:rPr>
+                <w:rFonts w:ascii="Calibri" w:hAnsi="Calibri" w:cs="Arial"/>
+                <w:i/>
+                <w:color w:val="000000" w:themeColor="text1"/>
+                <w:szCs w:val="24"/>
+                <w:lang w:eastAsia="es-CL"/>
+              </w:rPr>
+              <w:t>Elaboración del backlog del producto, definición y priorización de historias de usuario.</w:t>
+            </w:r>
+          </w:p>
+        </w:tc>
+        <w:tc>
+          <w:tcPr>
+            <w:tcW w:w="1580" w:type="dxa"/>
+          </w:tcPr>
+          <w:p>
+            <w:pPr>
+              <w:jc w:val="both"/>
+              <w:rPr>
+                <w:rFonts w:ascii="Calibri" w:hAnsi="Calibri" w:cs="Arial"/>
+                <w:i/>
+                <w:color w:val="000000" w:themeColor="text1"/>
+                <w:szCs w:val="24"/>
+                <w:lang w:eastAsia="es-CL"/>
+              </w:rPr>
+            </w:pPr>
+            <w:r>
+              <w:rPr>
+                <w:rFonts w:ascii="Calibri" w:hAnsi="Calibri" w:cs="Arial"/>
+                <w:i/>
+                <w:color w:val="000000" w:themeColor="text1"/>
+                <w:szCs w:val="24"/>
+                <w:lang w:eastAsia="es-CL"/>
+              </w:rPr>
+              <w:t>Herramientas de gestión de backlog</w:t>
+            </w:r>
+          </w:p>
+        </w:tc>
+        <w:tc>
+          <w:tcPr>
+            <w:tcW w:w="1580" w:type="dxa"/>
+            <w:tcBorders>
+              <w:right w:val="single" w:sz="4" w:space="0" w:color="FFFFFF" w:themeColor="background1"/>
+            </w:tcBorders>
+          </w:tcPr>
+          <w:p>
+            <w:pPr>
+              <w:jc w:val="both"/>
+              <w:rPr>
+                <w:rFonts w:ascii="Calibri" w:hAnsi="Calibri" w:cs="Arial"/>
+                <w:i/>
+                <w:color w:val="000000" w:themeColor="text1"/>
+                <w:szCs w:val="24"/>
+                <w:lang w:eastAsia="es-CL"/>
+              </w:rPr>
+            </w:pPr>
+            <w:r>
+              <w:rPr>
+                <w:rFonts w:ascii="Calibri" w:hAnsi="Calibri" w:cs="Arial"/>
+                <w:i/>
+                <w:color w:val="000000" w:themeColor="text1"/>
+                <w:szCs w:val="24"/>
+                <w:lang w:eastAsia="es-CL"/>
+              </w:rPr>
+              <w:t>2 semanas</w:t>
+            </w:r>
+          </w:p>
+        </w:tc>
+        <w:tc>
+          <w:tcPr>
+            <w:tcW w:w="1580" w:type="dxa"/>
+            <w:tcBorders>
+              <w:left w:val="single" w:sz="4" w:space="0" w:color="FFFFFF" w:themeColor="background1"/>
+            </w:tcBorders>
+            <w:shd w:val="clear" w:color="auto" w:fill="D9D9D9" w:themeFill="background1" w:themeFillShade="D9"/>
+          </w:tcPr>
+          <w:p>
+            <w:pPr>
+              <w:jc w:val="both"/>
+              <w:rPr>
+                <w:rFonts w:ascii="Calibri" w:hAnsi="Calibri" w:cs="Arial"/>
+                <w:i/>
+                <w:color w:val="000000" w:themeColor="text1"/>
+                <w:szCs w:val="24"/>
+                <w:lang w:eastAsia="es-CL"/>
+              </w:rPr>
+            </w:pPr>
+            <w:r>
+              <w:rPr>
+                <w:rFonts w:ascii="Calibri" w:hAnsi="Calibri" w:cs="Arial"/>
+                <w:i/>
+                <w:color w:val="000000" w:themeColor="text1"/>
+                <w:szCs w:val="24"/>
+                <w:lang w:eastAsia="es-CL"/>
+              </w:rPr>
+              <w:t>Ignacio, Matías, Javier</w:t>
+            </w:r>
+          </w:p>
+        </w:tc>
+        <w:tc>
+          <w:tcPr>
+            <w:tcW w:w="1581" w:type="dxa"/>
+          </w:tcPr>
+          <w:p>
+            <w:pPr>
+              <w:jc w:val="both"/>
+              <w:rPr>
+                <w:rFonts w:ascii="Calibri" w:hAnsi="Calibri" w:cs="Arial"/>
+                <w:i/>
+                <w:color w:val="000000" w:themeColor="text1"/>
+                <w:szCs w:val="24"/>
+                <w:lang w:eastAsia="es-CL"/>
+              </w:rPr>
+            </w:pPr>
+            <w:r>
+              <w:rPr>
+                <w:rFonts w:ascii="Calibri" w:hAnsi="Calibri" w:cs="Arial"/>
+                <w:i/>
+                <w:color w:val="000000" w:themeColor="text1"/>
+                <w:szCs w:val="24"/>
+                <w:lang w:eastAsia="es-CL"/>
+              </w:rPr>
+              <w:t xml:space="preserve">Necesario para alinear expectativas con los </w:t>
+            </w:r>
+            <w:proofErr w:type="spellStart"/>
+            <w:r>
+              <w:rPr>
+                <w:rFonts w:ascii="Calibri" w:hAnsi="Calibri" w:cs="Arial"/>
+                <w:i/>
+                <w:color w:val="000000" w:themeColor="text1"/>
+                <w:szCs w:val="24"/>
+                <w:lang w:eastAsia="es-CL"/>
+              </w:rPr>
+              <w:t>stakeholders</w:t>
+            </w:r>
+            <w:proofErr w:type="spellEnd"/>
+            <w:r>
+              <w:rPr>
+                <w:rFonts w:ascii="Calibri" w:hAnsi="Calibri" w:cs="Arial"/>
+                <w:i/>
+                <w:color w:val="000000" w:themeColor="text1"/>
+                <w:szCs w:val="24"/>
+                <w:lang w:eastAsia="es-CL"/>
+              </w:rPr>
+              <w:t>.</w:t>
+            </w:r>
+          </w:p>
+        </w:tc>
+      </w:tr>
+      <w:tr>
+        <w:trPr>
+          <w:jc w:val="center"/>
+        </w:trPr>
+        <w:tc>
+          <w:tcPr>
+            <w:tcW w:w="1580" w:type="dxa"/>
+          </w:tcPr>
+          <w:p>
+            <w:pPr>
+              <w:jc w:val="both"/>
+              <w:rPr>
+                <w:rFonts w:ascii="Calibri" w:hAnsi="Calibri" w:cs="Arial"/>
+                <w:i/>
+                <w:color w:val="000000" w:themeColor="text1"/>
+                <w:szCs w:val="24"/>
+                <w:lang w:eastAsia="es-CL"/>
+              </w:rPr>
+            </w:pPr>
+            <w:r>
+              <w:rPr>
+                <w:rFonts w:ascii="Calibri" w:hAnsi="Calibri" w:cs="Arial"/>
+                <w:i/>
+                <w:color w:val="000000" w:themeColor="text1"/>
+                <w:szCs w:val="24"/>
+                <w:lang w:eastAsia="es-CL"/>
+              </w:rPr>
+              <w:t>Desarrollo de Software</w:t>
+            </w:r>
+          </w:p>
+        </w:tc>
+        <w:tc>
+          <w:tcPr>
+            <w:tcW w:w="1580" w:type="dxa"/>
+          </w:tcPr>
+          <w:p>
+            <w:pPr>
+              <w:jc w:val="both"/>
+              <w:rPr>
+                <w:rFonts w:ascii="Calibri" w:hAnsi="Calibri" w:cs="Arial"/>
+                <w:i/>
+                <w:color w:val="000000" w:themeColor="text1"/>
+                <w:szCs w:val="24"/>
+                <w:lang w:eastAsia="es-CL"/>
+              </w:rPr>
+            </w:pPr>
+            <w:r>
+              <w:rPr>
+                <w:rFonts w:ascii="Calibri" w:hAnsi="Calibri" w:cs="Arial"/>
+                <w:i/>
+                <w:color w:val="000000" w:themeColor="text1"/>
+                <w:szCs w:val="24"/>
+                <w:lang w:eastAsia="es-CL"/>
+              </w:rPr>
+              <w:t>Sprint 1: Gestión de Servicios y Gestión de Inventario</w:t>
+            </w:r>
+          </w:p>
+        </w:tc>
+        <w:tc>
+          <w:tcPr>
+            <w:tcW w:w="1580" w:type="dxa"/>
+          </w:tcPr>
+          <w:p>
+            <w:pPr>
+              <w:rPr>
+                <w:rFonts w:ascii="Calibri" w:hAnsi="Calibri" w:cs="Arial"/>
+                <w:i/>
+                <w:color w:val="000000" w:themeColor="text1"/>
+                <w:szCs w:val="24"/>
+                <w:lang w:eastAsia="es-CL"/>
+              </w:rPr>
+            </w:pPr>
+            <w:r>
+              <w:rPr>
+                <w:rFonts w:ascii="Calibri" w:hAnsi="Calibri" w:cs="Arial"/>
+                <w:i/>
+                <w:color w:val="000000" w:themeColor="text1"/>
+                <w:szCs w:val="24"/>
+                <w:lang w:eastAsia="es-CL"/>
+              </w:rPr>
+              <w:t>Desarrollo e implementación de los módulos de gestión de servicios e inventario.</w:t>
+            </w:r>
+          </w:p>
+        </w:tc>
+        <w:tc>
+          <w:tcPr>
+            <w:tcW w:w="1580" w:type="dxa"/>
+          </w:tcPr>
+          <w:p>
+            <w:pPr>
+              <w:jc w:val="both"/>
+              <w:rPr>
+                <w:rFonts w:ascii="Calibri" w:hAnsi="Calibri" w:cs="Arial"/>
+                <w:i/>
+                <w:color w:val="000000" w:themeColor="text1"/>
+                <w:szCs w:val="24"/>
+                <w:lang w:eastAsia="es-CL"/>
+              </w:rPr>
+            </w:pPr>
+            <w:r>
+              <w:rPr>
+                <w:rFonts w:ascii="Calibri" w:hAnsi="Calibri" w:cs="Arial"/>
+                <w:i/>
+                <w:color w:val="000000" w:themeColor="text1"/>
+                <w:szCs w:val="24"/>
+                <w:lang w:eastAsia="es-CL"/>
+              </w:rPr>
+              <w:t>Software de desarrollo, servidores de prueba</w:t>
+            </w:r>
+          </w:p>
+        </w:tc>
+        <w:tc>
+          <w:tcPr>
+            <w:tcW w:w="1580" w:type="dxa"/>
+            <w:tcBorders>
+              <w:right w:val="single" w:sz="4" w:space="0" w:color="FFFFFF" w:themeColor="background1"/>
+            </w:tcBorders>
+          </w:tcPr>
+          <w:p>
+            <w:pPr>
+              <w:jc w:val="both"/>
+              <w:rPr>
+                <w:rFonts w:ascii="Calibri" w:hAnsi="Calibri" w:cs="Arial"/>
+                <w:i/>
+                <w:color w:val="000000" w:themeColor="text1"/>
+                <w:szCs w:val="24"/>
+                <w:lang w:eastAsia="es-CL"/>
+              </w:rPr>
+            </w:pPr>
+            <w:r>
+              <w:rPr>
+                <w:rFonts w:ascii="Calibri" w:hAnsi="Calibri" w:cs="Arial"/>
+                <w:i/>
+                <w:color w:val="000000" w:themeColor="text1"/>
+                <w:szCs w:val="24"/>
+                <w:lang w:eastAsia="es-CL"/>
+              </w:rPr>
+              <w:t>4 semanas</w:t>
+            </w:r>
+          </w:p>
+          <w:p>
+            <w:pPr>
+              <w:jc w:val="center"/>
+              <w:rPr>
+                <w:rFonts w:ascii="Calibri" w:hAnsi="Calibri" w:cs="Arial"/>
+                <w:szCs w:val="24"/>
+                <w:lang w:eastAsia="es-CL"/>
+              </w:rPr>
+            </w:pPr>
+          </w:p>
+        </w:tc>
+        <w:tc>
+          <w:tcPr>
+            <w:tcW w:w="1580" w:type="dxa"/>
+            <w:tcBorders>
+              <w:left w:val="single" w:sz="4" w:space="0" w:color="FFFFFF" w:themeColor="background1"/>
+            </w:tcBorders>
+            <w:shd w:val="clear" w:color="auto" w:fill="D9D9D9" w:themeFill="background1" w:themeFillShade="D9"/>
+          </w:tcPr>
+          <w:p>
+            <w:pPr>
+              <w:jc w:val="both"/>
+              <w:rPr>
+                <w:rFonts w:ascii="Calibri" w:hAnsi="Calibri" w:cs="Arial"/>
+                <w:i/>
+                <w:color w:val="000000" w:themeColor="text1"/>
+                <w:szCs w:val="24"/>
+                <w:lang w:eastAsia="es-CL"/>
+              </w:rPr>
+            </w:pPr>
+            <w:r>
+              <w:rPr>
+                <w:rFonts w:ascii="Calibri" w:hAnsi="Calibri" w:cs="Arial"/>
+                <w:i/>
+                <w:color w:val="000000" w:themeColor="text1"/>
+                <w:szCs w:val="24"/>
+                <w:lang w:eastAsia="es-CL"/>
+              </w:rPr>
+              <w:t>Ignacio, Matías, Javier</w:t>
+            </w:r>
+          </w:p>
+        </w:tc>
+        <w:tc>
+          <w:tcPr>
+            <w:tcW w:w="1581" w:type="dxa"/>
+          </w:tcPr>
+          <w:p>
+            <w:pPr>
+              <w:jc w:val="both"/>
+              <w:rPr>
+                <w:rFonts w:ascii="Calibri" w:hAnsi="Calibri" w:cs="Arial"/>
+                <w:i/>
+                <w:color w:val="000000" w:themeColor="text1"/>
+                <w:szCs w:val="24"/>
+                <w:lang w:eastAsia="es-CL"/>
+              </w:rPr>
+            </w:pPr>
+            <w:r>
+              <w:rPr>
+                <w:rFonts w:ascii="Calibri" w:hAnsi="Calibri" w:cs="Arial"/>
+                <w:i/>
+                <w:color w:val="000000" w:themeColor="text1"/>
+                <w:szCs w:val="24"/>
+                <w:lang w:eastAsia="es-CL"/>
+              </w:rPr>
+              <w:t>Coordinación entre los desarrolladores para evitar conflictos.</w:t>
+            </w:r>
+          </w:p>
+        </w:tc>
+      </w:tr>
+      <w:tr>
+        <w:trPr>
+          <w:jc w:val="center"/>
+        </w:trPr>
+        <w:tc>
+          <w:tcPr>
+            <w:tcW w:w="1580" w:type="dxa"/>
+          </w:tcPr>
+          <w:p>
+            <w:pPr>
+              <w:jc w:val="both"/>
+              <w:rPr>
+                <w:rFonts w:ascii="Calibri" w:hAnsi="Calibri" w:cs="Arial"/>
+                <w:i/>
+                <w:color w:val="000000" w:themeColor="text1"/>
+                <w:szCs w:val="24"/>
+                <w:lang w:eastAsia="es-CL"/>
+              </w:rPr>
+            </w:pPr>
+            <w:r>
+              <w:rPr>
+                <w:rFonts w:ascii="Calibri" w:hAnsi="Calibri" w:cs="Arial"/>
+                <w:i/>
+                <w:color w:val="000000" w:themeColor="text1"/>
+                <w:szCs w:val="24"/>
+                <w:lang w:eastAsia="es-CL"/>
+              </w:rPr>
+              <w:t>Desarrollo de Software</w:t>
+            </w:r>
+          </w:p>
+        </w:tc>
+        <w:tc>
+          <w:tcPr>
+            <w:tcW w:w="1580" w:type="dxa"/>
+          </w:tcPr>
+          <w:p>
+            <w:pPr>
+              <w:jc w:val="both"/>
+              <w:rPr>
+                <w:rFonts w:ascii="Calibri" w:hAnsi="Calibri" w:cs="Arial"/>
+                <w:i/>
+                <w:color w:val="000000" w:themeColor="text1"/>
+                <w:szCs w:val="24"/>
+                <w:lang w:eastAsia="es-CL"/>
+              </w:rPr>
+            </w:pPr>
+            <w:r>
+              <w:rPr>
+                <w:rFonts w:ascii="Calibri" w:hAnsi="Calibri" w:cs="Arial"/>
+                <w:i/>
+                <w:color w:val="000000" w:themeColor="text1"/>
+                <w:szCs w:val="24"/>
+                <w:lang w:eastAsia="es-CL"/>
+              </w:rPr>
+              <w:t>Sprint 2: Disponibilidad y Agenda</w:t>
+            </w:r>
+          </w:p>
+        </w:tc>
+        <w:tc>
+          <w:tcPr>
+            <w:tcW w:w="1580" w:type="dxa"/>
+          </w:tcPr>
+          <w:p>
+            <w:pPr>
+              <w:rPr>
+                <w:rFonts w:ascii="Calibri" w:hAnsi="Calibri" w:cs="Arial"/>
+                <w:i/>
+                <w:color w:val="000000" w:themeColor="text1"/>
+                <w:szCs w:val="24"/>
+                <w:lang w:eastAsia="es-CL"/>
+              </w:rPr>
+            </w:pPr>
+            <w:r>
+              <w:rPr>
+                <w:rFonts w:ascii="Calibri" w:hAnsi="Calibri" w:cs="Arial"/>
+                <w:i/>
+                <w:color w:val="000000" w:themeColor="text1"/>
+                <w:szCs w:val="24"/>
+                <w:lang w:eastAsia="es-CL"/>
+              </w:rPr>
+              <w:t>Desarrollo e integración del módulo de disponibilidad y agenda.</w:t>
+            </w:r>
+          </w:p>
+        </w:tc>
+        <w:tc>
+          <w:tcPr>
+            <w:tcW w:w="1580" w:type="dxa"/>
+          </w:tcPr>
+          <w:p>
+            <w:pPr>
+              <w:jc w:val="both"/>
+              <w:rPr>
+                <w:rFonts w:ascii="Calibri" w:hAnsi="Calibri" w:cs="Arial"/>
+                <w:i/>
+                <w:color w:val="000000" w:themeColor="text1"/>
+                <w:szCs w:val="24"/>
+                <w:lang w:eastAsia="es-CL"/>
+              </w:rPr>
+            </w:pPr>
+            <w:r>
+              <w:rPr>
+                <w:rFonts w:ascii="Calibri" w:hAnsi="Calibri" w:cs="Arial"/>
+                <w:i/>
+                <w:color w:val="000000" w:themeColor="text1"/>
+                <w:szCs w:val="24"/>
+                <w:lang w:eastAsia="es-CL"/>
+              </w:rPr>
+              <w:t xml:space="preserve">Herramientas de desarrollo, </w:t>
+            </w:r>
+            <w:proofErr w:type="spellStart"/>
+            <w:r>
+              <w:rPr>
+                <w:rFonts w:ascii="Calibri" w:hAnsi="Calibri" w:cs="Arial"/>
+                <w:i/>
+                <w:color w:val="000000" w:themeColor="text1"/>
+                <w:szCs w:val="24"/>
+                <w:lang w:eastAsia="es-CL"/>
+              </w:rPr>
+              <w:t>APIs</w:t>
+            </w:r>
+            <w:proofErr w:type="spellEnd"/>
+            <w:r>
+              <w:rPr>
+                <w:rFonts w:ascii="Calibri" w:hAnsi="Calibri" w:cs="Arial"/>
+                <w:i/>
+                <w:color w:val="000000" w:themeColor="text1"/>
+                <w:szCs w:val="24"/>
+                <w:lang w:eastAsia="es-CL"/>
+              </w:rPr>
+              <w:t xml:space="preserve"> para integración</w:t>
+            </w:r>
+          </w:p>
+        </w:tc>
+        <w:tc>
+          <w:tcPr>
+            <w:tcW w:w="1580" w:type="dxa"/>
+            <w:tcBorders>
+              <w:right w:val="single" w:sz="4" w:space="0" w:color="FFFFFF" w:themeColor="background1"/>
+            </w:tcBorders>
+          </w:tcPr>
+          <w:p>
+            <w:pPr>
+              <w:jc w:val="both"/>
+              <w:rPr>
+                <w:rFonts w:ascii="Calibri" w:hAnsi="Calibri" w:cs="Arial"/>
+                <w:i/>
+                <w:color w:val="000000" w:themeColor="text1"/>
+                <w:szCs w:val="24"/>
+                <w:lang w:eastAsia="es-CL"/>
+              </w:rPr>
+            </w:pPr>
+            <w:r>
+              <w:rPr>
+                <w:rFonts w:ascii="Calibri" w:hAnsi="Calibri" w:cs="Arial"/>
+                <w:i/>
+                <w:color w:val="000000" w:themeColor="text1"/>
+                <w:szCs w:val="24"/>
+                <w:lang w:eastAsia="es-CL"/>
+              </w:rPr>
+              <w:t>2 semanas</w:t>
+            </w:r>
+          </w:p>
+        </w:tc>
+        <w:tc>
+          <w:tcPr>
+            <w:tcW w:w="1580" w:type="dxa"/>
+            <w:tcBorders>
+              <w:left w:val="single" w:sz="4" w:space="0" w:color="FFFFFF" w:themeColor="background1"/>
+            </w:tcBorders>
+            <w:shd w:val="clear" w:color="auto" w:fill="D9D9D9" w:themeFill="background1" w:themeFillShade="D9"/>
+          </w:tcPr>
+          <w:p>
+            <w:pPr>
+              <w:jc w:val="both"/>
+              <w:rPr>
+                <w:rFonts w:ascii="Calibri" w:hAnsi="Calibri" w:cs="Arial"/>
+                <w:i/>
+                <w:color w:val="000000" w:themeColor="text1"/>
+                <w:szCs w:val="24"/>
+                <w:lang w:eastAsia="es-CL"/>
+              </w:rPr>
+            </w:pPr>
+            <w:r>
+              <w:rPr>
+                <w:rFonts w:ascii="Calibri" w:hAnsi="Calibri" w:cs="Arial"/>
+                <w:i/>
+                <w:color w:val="000000" w:themeColor="text1"/>
+                <w:szCs w:val="24"/>
+                <w:lang w:eastAsia="es-CL"/>
+              </w:rPr>
+              <w:t>Ignacio, Matías, Javier</w:t>
+            </w:r>
+          </w:p>
+        </w:tc>
+        <w:tc>
+          <w:tcPr>
+            <w:tcW w:w="1581" w:type="dxa"/>
+          </w:tcPr>
+          <w:p>
+            <w:pPr>
+              <w:jc w:val="both"/>
+              <w:rPr>
+                <w:rFonts w:ascii="Calibri" w:hAnsi="Calibri" w:cs="Arial"/>
+                <w:i/>
+                <w:color w:val="000000" w:themeColor="text1"/>
+                <w:szCs w:val="24"/>
+                <w:lang w:eastAsia="es-CL"/>
+              </w:rPr>
+            </w:pPr>
+            <w:r>
+              <w:rPr>
+                <w:rFonts w:ascii="Calibri" w:hAnsi="Calibri" w:cs="Arial"/>
+                <w:i/>
+                <w:color w:val="000000" w:themeColor="text1"/>
+                <w:szCs w:val="24"/>
+                <w:lang w:eastAsia="es-CL"/>
+              </w:rPr>
+              <w:t>Integración con otros módulos puede presentar desafíos.</w:t>
+            </w:r>
+          </w:p>
+        </w:tc>
+      </w:tr>
+      <w:tr>
+        <w:trPr>
+          <w:jc w:val="center"/>
+        </w:trPr>
+        <w:tc>
+          <w:tcPr>
+            <w:tcW w:w="1580" w:type="dxa"/>
+          </w:tcPr>
+          <w:p>
+            <w:pPr>
+              <w:jc w:val="both"/>
+              <w:rPr>
+                <w:rFonts w:ascii="Calibri" w:hAnsi="Calibri" w:cs="Arial"/>
+                <w:i/>
+                <w:color w:val="000000" w:themeColor="text1"/>
+                <w:szCs w:val="24"/>
+                <w:lang w:eastAsia="es-CL"/>
+              </w:rPr>
+            </w:pPr>
+            <w:r>
+              <w:rPr>
+                <w:rFonts w:ascii="Calibri" w:hAnsi="Calibri" w:cs="Arial"/>
+                <w:i/>
+                <w:color w:val="000000" w:themeColor="text1"/>
+                <w:szCs w:val="24"/>
+                <w:lang w:eastAsia="es-CL"/>
+              </w:rPr>
+              <w:t>Desarrollo de Software</w:t>
+            </w:r>
+          </w:p>
+        </w:tc>
+        <w:tc>
+          <w:tcPr>
+            <w:tcW w:w="1580" w:type="dxa"/>
+          </w:tcPr>
+          <w:p>
+            <w:pPr>
+              <w:jc w:val="center"/>
+              <w:rPr>
+                <w:rFonts w:ascii="Calibri" w:hAnsi="Calibri" w:cs="Arial"/>
+                <w:i/>
+                <w:color w:val="000000" w:themeColor="text1"/>
+                <w:szCs w:val="24"/>
+                <w:lang w:eastAsia="es-CL"/>
+              </w:rPr>
+            </w:pPr>
+            <w:r>
+              <w:rPr>
+                <w:rFonts w:ascii="Calibri" w:hAnsi="Calibri" w:cs="Arial"/>
+                <w:i/>
+                <w:color w:val="000000" w:themeColor="text1"/>
+                <w:szCs w:val="24"/>
+                <w:lang w:eastAsia="es-CL"/>
+              </w:rPr>
+              <w:t>Sprint 3: Módulo Administrativo e Integraciones Externas</w:t>
+            </w:r>
+          </w:p>
+        </w:tc>
+        <w:tc>
+          <w:tcPr>
+            <w:tcW w:w="1580" w:type="dxa"/>
+          </w:tcPr>
+          <w:p>
+            <w:pPr>
+              <w:rPr>
+                <w:rFonts w:ascii="Calibri" w:hAnsi="Calibri" w:cs="Arial"/>
+                <w:i/>
+                <w:color w:val="000000" w:themeColor="text1"/>
+                <w:szCs w:val="24"/>
+                <w:lang w:eastAsia="es-CL"/>
+              </w:rPr>
+            </w:pPr>
+            <w:r>
+              <w:rPr>
+                <w:rFonts w:ascii="Calibri" w:hAnsi="Calibri" w:cs="Arial"/>
+                <w:i/>
+                <w:color w:val="000000" w:themeColor="text1"/>
+                <w:szCs w:val="24"/>
+                <w:lang w:eastAsia="es-CL"/>
+              </w:rPr>
+              <w:t xml:space="preserve">Desarrollo del módulo administrativo e integración con herramientas externas (WhatsApp, SII, Google </w:t>
+            </w:r>
+            <w:proofErr w:type="spellStart"/>
+            <w:r>
+              <w:rPr>
+                <w:rFonts w:ascii="Calibri" w:hAnsi="Calibri" w:cs="Arial"/>
+                <w:i/>
+                <w:color w:val="000000" w:themeColor="text1"/>
+                <w:szCs w:val="24"/>
+                <w:lang w:eastAsia="es-CL"/>
+              </w:rPr>
+              <w:t>Maps</w:t>
+            </w:r>
+            <w:proofErr w:type="spellEnd"/>
+            <w:r>
+              <w:rPr>
+                <w:rFonts w:ascii="Calibri" w:hAnsi="Calibri" w:cs="Arial"/>
+                <w:i/>
+                <w:color w:val="000000" w:themeColor="text1"/>
+                <w:szCs w:val="24"/>
+                <w:lang w:eastAsia="es-CL"/>
+              </w:rPr>
+              <w:t>).</w:t>
+            </w:r>
+          </w:p>
+        </w:tc>
+        <w:tc>
+          <w:tcPr>
+            <w:tcW w:w="1580" w:type="dxa"/>
+          </w:tcPr>
+          <w:p>
+            <w:pPr>
+              <w:jc w:val="both"/>
+              <w:rPr>
+                <w:rFonts w:ascii="Calibri" w:hAnsi="Calibri" w:cs="Arial"/>
+                <w:i/>
+                <w:color w:val="000000" w:themeColor="text1"/>
+                <w:szCs w:val="24"/>
+                <w:lang w:eastAsia="es-CL"/>
+              </w:rPr>
+            </w:pPr>
+            <w:r>
+              <w:rPr>
+                <w:rFonts w:ascii="Calibri" w:hAnsi="Calibri" w:cs="Arial"/>
+                <w:i/>
+                <w:color w:val="000000" w:themeColor="text1"/>
+                <w:szCs w:val="24"/>
+                <w:lang w:eastAsia="es-CL"/>
+              </w:rPr>
+              <w:t xml:space="preserve">Herramientas de desarrollo, </w:t>
+            </w:r>
+            <w:proofErr w:type="spellStart"/>
+            <w:r>
+              <w:rPr>
+                <w:rFonts w:ascii="Calibri" w:hAnsi="Calibri" w:cs="Arial"/>
+                <w:i/>
+                <w:color w:val="000000" w:themeColor="text1"/>
+                <w:szCs w:val="24"/>
+                <w:lang w:eastAsia="es-CL"/>
+              </w:rPr>
+              <w:t>APIs</w:t>
+            </w:r>
+            <w:proofErr w:type="spellEnd"/>
+            <w:r>
+              <w:rPr>
+                <w:rFonts w:ascii="Calibri" w:hAnsi="Calibri" w:cs="Arial"/>
+                <w:i/>
+                <w:color w:val="000000" w:themeColor="text1"/>
+                <w:szCs w:val="24"/>
+                <w:lang w:eastAsia="es-CL"/>
+              </w:rPr>
+              <w:t xml:space="preserve"> externas</w:t>
+            </w:r>
+          </w:p>
+        </w:tc>
+        <w:tc>
+          <w:tcPr>
+            <w:tcW w:w="1580" w:type="dxa"/>
+            <w:tcBorders>
+              <w:right w:val="single" w:sz="4" w:space="0" w:color="FFFFFF" w:themeColor="background1"/>
+            </w:tcBorders>
+          </w:tcPr>
+          <w:p>
+            <w:pPr>
+              <w:jc w:val="both"/>
+              <w:rPr>
+                <w:rFonts w:ascii="Calibri" w:hAnsi="Calibri" w:cs="Arial"/>
+                <w:i/>
+                <w:color w:val="000000" w:themeColor="text1"/>
+                <w:szCs w:val="24"/>
+                <w:lang w:eastAsia="es-CL"/>
+              </w:rPr>
+            </w:pPr>
+            <w:r>
+              <w:rPr>
+                <w:rFonts w:ascii="Calibri" w:hAnsi="Calibri" w:cs="Arial"/>
+                <w:i/>
+                <w:color w:val="000000" w:themeColor="text1"/>
+                <w:szCs w:val="24"/>
+                <w:lang w:eastAsia="es-CL"/>
+              </w:rPr>
+              <w:t>4 semanas</w:t>
+            </w:r>
+          </w:p>
+        </w:tc>
+        <w:tc>
+          <w:tcPr>
+            <w:tcW w:w="1580" w:type="dxa"/>
+            <w:tcBorders>
+              <w:left w:val="single" w:sz="4" w:space="0" w:color="FFFFFF" w:themeColor="background1"/>
+            </w:tcBorders>
+            <w:shd w:val="clear" w:color="auto" w:fill="D9D9D9" w:themeFill="background1" w:themeFillShade="D9"/>
+          </w:tcPr>
+          <w:p>
+            <w:pPr>
+              <w:jc w:val="both"/>
+              <w:rPr>
+                <w:rFonts w:ascii="Calibri" w:hAnsi="Calibri" w:cs="Arial"/>
+                <w:i/>
+                <w:color w:val="000000" w:themeColor="text1"/>
+                <w:szCs w:val="24"/>
+                <w:lang w:eastAsia="es-CL"/>
+              </w:rPr>
+            </w:pPr>
+            <w:r>
+              <w:rPr>
+                <w:rFonts w:ascii="Calibri" w:hAnsi="Calibri" w:cs="Arial"/>
+                <w:i/>
+                <w:color w:val="000000" w:themeColor="text1"/>
+                <w:szCs w:val="24"/>
+                <w:lang w:eastAsia="es-CL"/>
+              </w:rPr>
+              <w:t>Ignacio, Matías, Javier</w:t>
+            </w:r>
+          </w:p>
+        </w:tc>
+        <w:tc>
+          <w:tcPr>
+            <w:tcW w:w="1581" w:type="dxa"/>
+          </w:tcPr>
+          <w:p>
+            <w:pPr>
+              <w:jc w:val="both"/>
+              <w:rPr>
+                <w:rFonts w:ascii="Calibri" w:hAnsi="Calibri" w:cs="Arial"/>
+                <w:i/>
+                <w:color w:val="000000" w:themeColor="text1"/>
+                <w:szCs w:val="24"/>
+                <w:lang w:eastAsia="es-CL"/>
+              </w:rPr>
+            </w:pPr>
+            <w:r>
+              <w:rPr>
+                <w:rFonts w:ascii="Calibri" w:hAnsi="Calibri" w:cs="Arial"/>
+                <w:i/>
+                <w:color w:val="000000" w:themeColor="text1"/>
+                <w:szCs w:val="24"/>
+                <w:lang w:eastAsia="es-CL"/>
+              </w:rPr>
+              <w:t>Verificar compatibilidad con las herramientas externas.</w:t>
+            </w:r>
+          </w:p>
+        </w:tc>
+      </w:tr>
+      <w:tr>
+        <w:trPr>
+          <w:jc w:val="center"/>
+        </w:trPr>
+        <w:tc>
+          <w:tcPr>
+            <w:tcW w:w="1580" w:type="dxa"/>
+          </w:tcPr>
+          <w:p>
+            <w:pPr>
+              <w:jc w:val="both"/>
+              <w:rPr>
+                <w:rFonts w:ascii="Calibri" w:hAnsi="Calibri" w:cs="Arial"/>
+                <w:i/>
+                <w:color w:val="000000" w:themeColor="text1"/>
+                <w:szCs w:val="24"/>
+                <w:lang w:eastAsia="es-CL"/>
+              </w:rPr>
+            </w:pPr>
+            <w:r>
+              <w:rPr>
+                <w:rFonts w:ascii="Calibri" w:hAnsi="Calibri" w:cs="Arial"/>
+                <w:i/>
+                <w:color w:val="000000" w:themeColor="text1"/>
+                <w:szCs w:val="24"/>
+                <w:lang w:eastAsia="es-CL"/>
+              </w:rPr>
+              <w:t>Calidad de software</w:t>
+            </w:r>
+          </w:p>
+          <w:p>
+            <w:pPr>
+              <w:jc w:val="both"/>
+              <w:rPr>
+                <w:rFonts w:ascii="Calibri" w:hAnsi="Calibri" w:cs="Arial"/>
+                <w:i/>
+                <w:color w:val="000000" w:themeColor="text1"/>
+                <w:szCs w:val="24"/>
+                <w:lang w:eastAsia="es-CL"/>
+              </w:rPr>
+            </w:pPr>
+            <w:r>
+              <w:rPr>
+                <w:rFonts w:ascii="Calibri" w:hAnsi="Calibri" w:cs="Arial"/>
+                <w:i/>
+                <w:color w:val="000000" w:themeColor="text1"/>
+                <w:szCs w:val="24"/>
+                <w:lang w:eastAsia="es-CL"/>
+              </w:rPr>
+              <w:lastRenderedPageBreak/>
+              <w:t>Implementación y Soporte Técnico</w:t>
+            </w:r>
+          </w:p>
+        </w:tc>
+        <w:tc>
+          <w:tcPr>
+            <w:tcW w:w="1580" w:type="dxa"/>
+          </w:tcPr>
+          <w:p>
+            <w:pPr>
+              <w:jc w:val="center"/>
+              <w:rPr>
+                <w:rFonts w:ascii="Calibri" w:hAnsi="Calibri" w:cs="Arial"/>
+                <w:i/>
+                <w:color w:val="000000" w:themeColor="text1"/>
+                <w:szCs w:val="24"/>
+                <w:lang w:eastAsia="es-CL"/>
+              </w:rPr>
+            </w:pPr>
+            <w:r>
+              <w:rPr>
+                <w:rFonts w:ascii="Calibri" w:hAnsi="Calibri" w:cs="Arial"/>
+                <w:i/>
+                <w:color w:val="000000" w:themeColor="text1"/>
+                <w:szCs w:val="24"/>
+                <w:lang w:eastAsia="es-CL"/>
+              </w:rPr>
+              <w:lastRenderedPageBreak/>
+              <w:t>Preparación para la Implementación</w:t>
+            </w:r>
+          </w:p>
+        </w:tc>
+        <w:tc>
+          <w:tcPr>
+            <w:tcW w:w="1580" w:type="dxa"/>
+          </w:tcPr>
+          <w:p>
+            <w:pPr>
+              <w:rPr>
+                <w:rFonts w:ascii="Calibri" w:hAnsi="Calibri" w:cs="Arial"/>
+                <w:i/>
+                <w:color w:val="000000" w:themeColor="text1"/>
+                <w:szCs w:val="24"/>
+                <w:lang w:eastAsia="es-CL"/>
+              </w:rPr>
+            </w:pPr>
+            <w:r>
+              <w:rPr>
+                <w:rFonts w:ascii="Calibri" w:hAnsi="Calibri" w:cs="Arial"/>
+                <w:i/>
+                <w:color w:val="000000" w:themeColor="text1"/>
+                <w:szCs w:val="24"/>
+                <w:lang w:eastAsia="es-CL"/>
+              </w:rPr>
+              <w:t xml:space="preserve">Preparación final antes del despliegue, incluyendo la verificación de </w:t>
+            </w:r>
+            <w:r>
+              <w:rPr>
+                <w:rFonts w:ascii="Calibri" w:hAnsi="Calibri" w:cs="Arial"/>
+                <w:i/>
+                <w:color w:val="000000" w:themeColor="text1"/>
+                <w:szCs w:val="24"/>
+                <w:lang w:eastAsia="es-CL"/>
+              </w:rPr>
+              <w:lastRenderedPageBreak/>
+              <w:t>la infraestructura.</w:t>
+            </w:r>
+          </w:p>
+        </w:tc>
+        <w:tc>
+          <w:tcPr>
+            <w:tcW w:w="1580" w:type="dxa"/>
+          </w:tcPr>
+          <w:p>
+            <w:pPr>
+              <w:jc w:val="both"/>
+              <w:rPr>
+                <w:rFonts w:ascii="Calibri" w:hAnsi="Calibri" w:cs="Arial"/>
+                <w:i/>
+                <w:color w:val="000000" w:themeColor="text1"/>
+                <w:szCs w:val="24"/>
+                <w:lang w:eastAsia="es-CL"/>
+              </w:rPr>
+            </w:pPr>
+            <w:r>
+              <w:rPr>
+                <w:rFonts w:ascii="Calibri" w:hAnsi="Calibri" w:cs="Arial"/>
+                <w:i/>
+                <w:color w:val="000000" w:themeColor="text1"/>
+                <w:szCs w:val="24"/>
+                <w:lang w:eastAsia="es-CL"/>
+              </w:rPr>
+              <w:lastRenderedPageBreak/>
+              <w:t xml:space="preserve">Equipos de infraestructura, </w:t>
+            </w:r>
+            <w:r>
+              <w:rPr>
+                <w:rFonts w:ascii="Calibri" w:hAnsi="Calibri" w:cs="Arial"/>
+                <w:i/>
+                <w:color w:val="000000" w:themeColor="text1"/>
+                <w:szCs w:val="24"/>
+                <w:lang w:eastAsia="es-CL"/>
+              </w:rPr>
+              <w:lastRenderedPageBreak/>
+              <w:t>documentación de soporte</w:t>
+            </w:r>
+          </w:p>
+        </w:tc>
+        <w:tc>
+          <w:tcPr>
+            <w:tcW w:w="1580" w:type="dxa"/>
+            <w:tcBorders>
+              <w:right w:val="single" w:sz="4" w:space="0" w:color="FFFFFF" w:themeColor="background1"/>
+            </w:tcBorders>
+          </w:tcPr>
+          <w:p>
+            <w:pPr>
+              <w:jc w:val="both"/>
+              <w:rPr>
+                <w:rFonts w:ascii="Calibri" w:hAnsi="Calibri" w:cs="Arial"/>
+                <w:i/>
+                <w:color w:val="000000" w:themeColor="text1"/>
+                <w:szCs w:val="24"/>
+                <w:lang w:eastAsia="es-CL"/>
+              </w:rPr>
+            </w:pPr>
+            <w:r>
+              <w:rPr>
+                <w:rFonts w:ascii="Calibri" w:hAnsi="Calibri" w:cs="Arial"/>
+                <w:i/>
+                <w:color w:val="000000" w:themeColor="text1"/>
+                <w:szCs w:val="24"/>
+                <w:lang w:eastAsia="es-CL"/>
+              </w:rPr>
+              <w:lastRenderedPageBreak/>
+              <w:t>1 semana</w:t>
+            </w:r>
+          </w:p>
+        </w:tc>
+        <w:tc>
+          <w:tcPr>
+            <w:tcW w:w="1580" w:type="dxa"/>
+            <w:tcBorders>
+              <w:left w:val="single" w:sz="4" w:space="0" w:color="FFFFFF" w:themeColor="background1"/>
+            </w:tcBorders>
+            <w:shd w:val="clear" w:color="auto" w:fill="D9D9D9" w:themeFill="background1" w:themeFillShade="D9"/>
+          </w:tcPr>
+          <w:p>
+            <w:pPr>
+              <w:jc w:val="both"/>
+              <w:rPr>
+                <w:rFonts w:ascii="Calibri" w:hAnsi="Calibri" w:cs="Arial"/>
+                <w:i/>
+                <w:color w:val="000000" w:themeColor="text1"/>
+                <w:szCs w:val="24"/>
+                <w:lang w:eastAsia="es-CL"/>
+              </w:rPr>
+            </w:pPr>
+            <w:r>
+              <w:rPr>
+                <w:rFonts w:ascii="Calibri" w:hAnsi="Calibri" w:cs="Arial"/>
+                <w:i/>
+                <w:color w:val="000000" w:themeColor="text1"/>
+                <w:szCs w:val="24"/>
+                <w:lang w:eastAsia="es-CL"/>
+              </w:rPr>
+              <w:t>Ignacio, Matías, Javier</w:t>
+            </w:r>
+          </w:p>
+        </w:tc>
+        <w:tc>
+          <w:tcPr>
+            <w:tcW w:w="1581" w:type="dxa"/>
+          </w:tcPr>
+          <w:p>
+            <w:pPr>
+              <w:jc w:val="center"/>
+              <w:rPr>
+                <w:rFonts w:ascii="Calibri" w:hAnsi="Calibri" w:cs="Arial"/>
+                <w:i/>
+                <w:color w:val="000000" w:themeColor="text1"/>
+                <w:szCs w:val="24"/>
+                <w:lang w:eastAsia="es-CL"/>
+              </w:rPr>
+            </w:pPr>
+            <w:r>
+              <w:rPr>
+                <w:rFonts w:ascii="Calibri" w:hAnsi="Calibri" w:cs="Arial"/>
+                <w:i/>
+                <w:color w:val="000000" w:themeColor="text1"/>
+                <w:szCs w:val="24"/>
+                <w:lang w:eastAsia="es-CL"/>
+              </w:rPr>
+              <w:t xml:space="preserve">Revisar todos los procedimientos para asegurar una </w:t>
+            </w:r>
+            <w:r>
+              <w:rPr>
+                <w:rFonts w:ascii="Calibri" w:hAnsi="Calibri" w:cs="Arial"/>
+                <w:i/>
+                <w:color w:val="000000" w:themeColor="text1"/>
+                <w:szCs w:val="24"/>
+                <w:lang w:eastAsia="es-CL"/>
+              </w:rPr>
+              <w:lastRenderedPageBreak/>
+              <w:t>implementación suave.</w:t>
+            </w:r>
+          </w:p>
+        </w:tc>
+      </w:tr>
+      <w:tr>
+        <w:trPr>
+          <w:jc w:val="center"/>
+        </w:trPr>
+        <w:tc>
+          <w:tcPr>
+            <w:tcW w:w="1580" w:type="dxa"/>
+          </w:tcPr>
+          <w:p>
+            <w:pPr>
+              <w:jc w:val="both"/>
+              <w:rPr>
+                <w:rFonts w:ascii="Calibri" w:hAnsi="Calibri" w:cs="Arial"/>
+                <w:i/>
+                <w:color w:val="000000" w:themeColor="text1"/>
+                <w:szCs w:val="24"/>
+                <w:lang w:eastAsia="es-CL"/>
+              </w:rPr>
+            </w:pPr>
+            <w:r>
+              <w:rPr>
+                <w:rFonts w:ascii="Calibri" w:hAnsi="Calibri" w:cs="Arial"/>
+                <w:i/>
+                <w:color w:val="000000" w:themeColor="text1"/>
+                <w:szCs w:val="24"/>
+                <w:lang w:eastAsia="es-CL"/>
+              </w:rPr>
+              <w:lastRenderedPageBreak/>
+              <w:t>Calidad de software</w:t>
+            </w:r>
+          </w:p>
+          <w:p>
+            <w:pPr>
+              <w:jc w:val="both"/>
+              <w:rPr>
+                <w:rFonts w:ascii="Calibri" w:hAnsi="Calibri" w:cs="Arial"/>
+                <w:i/>
+                <w:color w:val="000000" w:themeColor="text1"/>
+                <w:szCs w:val="24"/>
+                <w:lang w:eastAsia="es-CL"/>
+              </w:rPr>
+            </w:pPr>
+            <w:r>
+              <w:rPr>
+                <w:rFonts w:ascii="Calibri" w:hAnsi="Calibri" w:cs="Arial"/>
+                <w:i/>
+                <w:color w:val="000000" w:themeColor="text1"/>
+                <w:szCs w:val="24"/>
+                <w:lang w:eastAsia="es-CL"/>
+              </w:rPr>
+              <w:t>Implementación y Soporte Técnico</w:t>
+            </w:r>
+          </w:p>
+        </w:tc>
+        <w:tc>
+          <w:tcPr>
+            <w:tcW w:w="1580" w:type="dxa"/>
+          </w:tcPr>
+          <w:p>
+            <w:pPr>
+              <w:jc w:val="center"/>
+              <w:rPr>
+                <w:rFonts w:ascii="Calibri" w:hAnsi="Calibri" w:cs="Arial"/>
+                <w:i/>
+                <w:color w:val="000000" w:themeColor="text1"/>
+                <w:szCs w:val="24"/>
+                <w:lang w:eastAsia="es-CL"/>
+              </w:rPr>
+            </w:pPr>
+            <w:r>
+              <w:rPr>
+                <w:rFonts w:ascii="Calibri" w:hAnsi="Calibri" w:cs="Arial"/>
+                <w:i/>
+                <w:color w:val="000000" w:themeColor="text1"/>
+                <w:szCs w:val="24"/>
+                <w:lang w:eastAsia="es-CL"/>
+              </w:rPr>
+              <w:t>Despliegue del Sistema</w:t>
+            </w:r>
+          </w:p>
+        </w:tc>
+        <w:tc>
+          <w:tcPr>
+            <w:tcW w:w="1580" w:type="dxa"/>
+          </w:tcPr>
+          <w:p>
+            <w:pPr>
+              <w:jc w:val="center"/>
+              <w:rPr>
+                <w:rFonts w:ascii="Calibri" w:hAnsi="Calibri" w:cs="Arial"/>
+                <w:i/>
+                <w:color w:val="000000" w:themeColor="text1"/>
+                <w:szCs w:val="24"/>
+                <w:lang w:eastAsia="es-CL"/>
+              </w:rPr>
+            </w:pPr>
+            <w:r>
+              <w:rPr>
+                <w:rFonts w:ascii="Calibri" w:hAnsi="Calibri" w:cs="Arial"/>
+                <w:i/>
+                <w:color w:val="000000" w:themeColor="text1"/>
+                <w:szCs w:val="24"/>
+                <w:lang w:eastAsia="es-CL"/>
+              </w:rPr>
+              <w:t>Implementación del sistema en el entorno de producción.</w:t>
+            </w:r>
+          </w:p>
+        </w:tc>
+        <w:tc>
+          <w:tcPr>
+            <w:tcW w:w="1580" w:type="dxa"/>
+          </w:tcPr>
+          <w:p>
+            <w:pPr>
+              <w:jc w:val="both"/>
+              <w:rPr>
+                <w:rFonts w:ascii="Calibri" w:hAnsi="Calibri" w:cs="Arial"/>
+                <w:i/>
+                <w:color w:val="000000" w:themeColor="text1"/>
+                <w:szCs w:val="24"/>
+                <w:lang w:eastAsia="es-CL"/>
+              </w:rPr>
+            </w:pPr>
+            <w:r>
+              <w:rPr>
+                <w:rFonts w:ascii="Calibri" w:hAnsi="Calibri" w:cs="Arial"/>
+                <w:i/>
+                <w:color w:val="000000" w:themeColor="text1"/>
+                <w:szCs w:val="24"/>
+                <w:lang w:eastAsia="es-CL"/>
+              </w:rPr>
+              <w:t>Servidores de producción, software de despliegue</w:t>
+            </w:r>
+          </w:p>
+        </w:tc>
+        <w:tc>
+          <w:tcPr>
+            <w:tcW w:w="1580" w:type="dxa"/>
+            <w:tcBorders>
+              <w:right w:val="single" w:sz="4" w:space="0" w:color="FFFFFF" w:themeColor="background1"/>
+            </w:tcBorders>
+          </w:tcPr>
+          <w:p>
+            <w:pPr>
+              <w:jc w:val="both"/>
+              <w:rPr>
+                <w:rFonts w:ascii="Calibri" w:hAnsi="Calibri" w:cs="Arial"/>
+                <w:i/>
+                <w:color w:val="000000" w:themeColor="text1"/>
+                <w:szCs w:val="24"/>
+                <w:lang w:eastAsia="es-CL"/>
+              </w:rPr>
+            </w:pPr>
+            <w:r>
+              <w:rPr>
+                <w:rFonts w:ascii="Calibri" w:hAnsi="Calibri" w:cs="Arial"/>
+                <w:i/>
+                <w:color w:val="000000" w:themeColor="text1"/>
+                <w:szCs w:val="24"/>
+                <w:lang w:eastAsia="es-CL"/>
+              </w:rPr>
+              <w:t>1 semana</w:t>
+            </w:r>
+          </w:p>
+        </w:tc>
+        <w:tc>
+          <w:tcPr>
+            <w:tcW w:w="1580" w:type="dxa"/>
+            <w:tcBorders>
+              <w:left w:val="single" w:sz="4" w:space="0" w:color="FFFFFF" w:themeColor="background1"/>
+            </w:tcBorders>
+            <w:shd w:val="clear" w:color="auto" w:fill="D9D9D9" w:themeFill="background1" w:themeFillShade="D9"/>
+          </w:tcPr>
+          <w:p>
+            <w:pPr>
+              <w:jc w:val="both"/>
+              <w:rPr>
+                <w:rFonts w:ascii="Calibri" w:hAnsi="Calibri" w:cs="Arial"/>
+                <w:i/>
+                <w:color w:val="000000" w:themeColor="text1"/>
+                <w:szCs w:val="24"/>
+                <w:lang w:eastAsia="es-CL"/>
+              </w:rPr>
+            </w:pPr>
+            <w:r>
+              <w:rPr>
+                <w:rFonts w:ascii="Calibri" w:hAnsi="Calibri" w:cs="Arial"/>
+                <w:i/>
+                <w:color w:val="000000" w:themeColor="text1"/>
+                <w:szCs w:val="24"/>
+                <w:lang w:eastAsia="es-CL"/>
+              </w:rPr>
+              <w:t>Ignacio, Matías, Javier</w:t>
+            </w:r>
+          </w:p>
+        </w:tc>
+        <w:tc>
+          <w:tcPr>
+            <w:tcW w:w="1581" w:type="dxa"/>
+          </w:tcPr>
+          <w:p>
+            <w:pPr>
+              <w:jc w:val="both"/>
+              <w:rPr>
+                <w:rFonts w:ascii="Calibri" w:hAnsi="Calibri" w:cs="Arial"/>
+                <w:i/>
+                <w:color w:val="000000" w:themeColor="text1"/>
+                <w:szCs w:val="24"/>
+                <w:lang w:eastAsia="es-CL"/>
+              </w:rPr>
+            </w:pPr>
+            <w:r>
+              <w:rPr>
+                <w:rFonts w:ascii="Calibri" w:hAnsi="Calibri" w:cs="Arial"/>
+                <w:i/>
+                <w:color w:val="000000" w:themeColor="text1"/>
+                <w:szCs w:val="24"/>
+                <w:lang w:eastAsia="es-CL"/>
+              </w:rPr>
+              <w:t>Monitorear el sistema durante el despliegue para identificar problemas.</w:t>
+            </w:r>
+          </w:p>
+        </w:tc>
+      </w:tr>
+      <w:tr>
+        <w:trPr>
+          <w:jc w:val="center"/>
+        </w:trPr>
+        <w:tc>
+          <w:tcPr>
+            <w:tcW w:w="1580" w:type="dxa"/>
+          </w:tcPr>
+          <w:p>
+            <w:pPr>
+              <w:jc w:val="both"/>
+              <w:rPr>
+                <w:rFonts w:ascii="Calibri" w:hAnsi="Calibri" w:cs="Arial"/>
+                <w:i/>
+                <w:color w:val="000000" w:themeColor="text1"/>
+                <w:szCs w:val="24"/>
+                <w:lang w:eastAsia="es-CL"/>
+              </w:rPr>
+            </w:pPr>
+            <w:proofErr w:type="spellStart"/>
+            <w:r>
+              <w:rPr>
+                <w:rFonts w:ascii="Calibri" w:hAnsi="Calibri" w:cs="Arial"/>
+                <w:i/>
+                <w:color w:val="000000" w:themeColor="text1"/>
+                <w:szCs w:val="24"/>
+                <w:lang w:eastAsia="es-CL"/>
+              </w:rPr>
+              <w:t>Gestion</w:t>
+            </w:r>
+            <w:proofErr w:type="spellEnd"/>
+            <w:r>
+              <w:rPr>
+                <w:rFonts w:ascii="Calibri" w:hAnsi="Calibri" w:cs="Arial"/>
+                <w:i/>
+                <w:color w:val="000000" w:themeColor="text1"/>
+                <w:szCs w:val="24"/>
+                <w:lang w:eastAsia="es-CL"/>
+              </w:rPr>
+              <w:t xml:space="preserve"> de proyectos.</w:t>
+            </w:r>
+          </w:p>
+          <w:p>
+            <w:pPr>
+              <w:jc w:val="both"/>
+              <w:rPr>
+                <w:rFonts w:ascii="Calibri" w:hAnsi="Calibri" w:cs="Arial"/>
+                <w:i/>
+                <w:color w:val="000000" w:themeColor="text1"/>
+                <w:szCs w:val="24"/>
+                <w:lang w:eastAsia="es-CL"/>
+              </w:rPr>
+            </w:pPr>
+            <w:r>
+              <w:rPr>
+                <w:rFonts w:ascii="Calibri" w:hAnsi="Calibri" w:cs="Arial"/>
+                <w:i/>
+                <w:color w:val="000000" w:themeColor="text1"/>
+                <w:szCs w:val="24"/>
+                <w:lang w:eastAsia="es-CL"/>
+              </w:rPr>
+              <w:t>Soporte Post-Implementación</w:t>
+            </w:r>
+          </w:p>
+        </w:tc>
+        <w:tc>
+          <w:tcPr>
+            <w:tcW w:w="1580" w:type="dxa"/>
+          </w:tcPr>
+          <w:p>
+            <w:pPr>
+              <w:jc w:val="center"/>
+              <w:rPr>
+                <w:rFonts w:ascii="Calibri" w:hAnsi="Calibri" w:cs="Arial"/>
+                <w:i/>
+                <w:color w:val="000000" w:themeColor="text1"/>
+                <w:szCs w:val="24"/>
+                <w:lang w:eastAsia="es-CL"/>
+              </w:rPr>
+            </w:pPr>
+            <w:r>
+              <w:rPr>
+                <w:rFonts w:ascii="Calibri" w:hAnsi="Calibri" w:cs="Arial"/>
+                <w:i/>
+                <w:color w:val="000000" w:themeColor="text1"/>
+                <w:szCs w:val="24"/>
+                <w:lang w:eastAsia="es-CL"/>
+              </w:rPr>
+              <w:t>Monitoreo Post Implementación</w:t>
+            </w:r>
+          </w:p>
+        </w:tc>
+        <w:tc>
+          <w:tcPr>
+            <w:tcW w:w="1580" w:type="dxa"/>
+          </w:tcPr>
+          <w:p>
+            <w:pPr>
+              <w:rPr>
+                <w:rFonts w:ascii="Calibri" w:hAnsi="Calibri" w:cs="Arial"/>
+                <w:i/>
+                <w:color w:val="000000" w:themeColor="text1"/>
+                <w:szCs w:val="24"/>
+                <w:lang w:eastAsia="es-CL"/>
+              </w:rPr>
+            </w:pPr>
+            <w:r>
+              <w:rPr>
+                <w:rFonts w:ascii="Calibri" w:hAnsi="Calibri" w:cs="Arial"/>
+                <w:i/>
+                <w:color w:val="000000" w:themeColor="text1"/>
+                <w:szCs w:val="24"/>
+                <w:lang w:eastAsia="es-CL"/>
+              </w:rPr>
+              <w:t>Supervisión del sistema después de la implementación para detectar y corregir problemas.</w:t>
+            </w:r>
+          </w:p>
+        </w:tc>
+        <w:tc>
+          <w:tcPr>
+            <w:tcW w:w="1580" w:type="dxa"/>
+          </w:tcPr>
+          <w:p>
+            <w:pPr>
+              <w:jc w:val="both"/>
+              <w:rPr>
+                <w:rFonts w:ascii="Calibri" w:hAnsi="Calibri" w:cs="Arial"/>
+                <w:i/>
+                <w:color w:val="000000" w:themeColor="text1"/>
+                <w:szCs w:val="24"/>
+                <w:lang w:eastAsia="es-CL"/>
+              </w:rPr>
+            </w:pPr>
+            <w:r>
+              <w:rPr>
+                <w:rFonts w:ascii="Calibri" w:hAnsi="Calibri" w:cs="Arial"/>
+                <w:i/>
+                <w:color w:val="000000" w:themeColor="text1"/>
+                <w:szCs w:val="24"/>
+                <w:lang w:eastAsia="es-CL"/>
+              </w:rPr>
+              <w:t>Herramientas de monitoreo, soporte técnico</w:t>
+            </w:r>
+          </w:p>
+        </w:tc>
+        <w:tc>
+          <w:tcPr>
+            <w:tcW w:w="1580" w:type="dxa"/>
+            <w:tcBorders>
+              <w:right w:val="single" w:sz="4" w:space="0" w:color="FFFFFF" w:themeColor="background1"/>
+            </w:tcBorders>
+          </w:tcPr>
+          <w:p>
+            <w:pPr>
+              <w:jc w:val="both"/>
+              <w:rPr>
+                <w:rFonts w:ascii="Calibri" w:hAnsi="Calibri" w:cs="Arial"/>
+                <w:i/>
+                <w:color w:val="000000" w:themeColor="text1"/>
+                <w:szCs w:val="24"/>
+                <w:lang w:eastAsia="es-CL"/>
+              </w:rPr>
+            </w:pPr>
+            <w:r>
+              <w:rPr>
+                <w:rFonts w:ascii="Calibri" w:hAnsi="Calibri" w:cs="Arial"/>
+                <w:i/>
+                <w:color w:val="000000" w:themeColor="text1"/>
+                <w:szCs w:val="24"/>
+                <w:lang w:eastAsia="es-CL"/>
+              </w:rPr>
+              <w:t>1 semana</w:t>
+            </w:r>
+          </w:p>
+        </w:tc>
+        <w:tc>
+          <w:tcPr>
+            <w:tcW w:w="1580" w:type="dxa"/>
+            <w:tcBorders>
+              <w:left w:val="single" w:sz="4" w:space="0" w:color="FFFFFF" w:themeColor="background1"/>
+            </w:tcBorders>
+            <w:shd w:val="clear" w:color="auto" w:fill="D9D9D9" w:themeFill="background1" w:themeFillShade="D9"/>
+          </w:tcPr>
+          <w:p>
+            <w:pPr>
+              <w:jc w:val="both"/>
+              <w:rPr>
+                <w:rFonts w:ascii="Calibri" w:hAnsi="Calibri" w:cs="Arial"/>
+                <w:i/>
+                <w:color w:val="000000" w:themeColor="text1"/>
+                <w:szCs w:val="24"/>
+                <w:lang w:eastAsia="es-CL"/>
+              </w:rPr>
+            </w:pPr>
+            <w:r>
+              <w:rPr>
+                <w:rFonts w:ascii="Calibri" w:hAnsi="Calibri" w:cs="Arial"/>
+                <w:i/>
+                <w:color w:val="000000" w:themeColor="text1"/>
+                <w:szCs w:val="24"/>
+                <w:lang w:eastAsia="es-CL"/>
+              </w:rPr>
+              <w:t>Ignacio, Matías, Javier</w:t>
+            </w:r>
+          </w:p>
+        </w:tc>
+        <w:tc>
+          <w:tcPr>
+            <w:tcW w:w="1581" w:type="dxa"/>
+          </w:tcPr>
+          <w:p>
+            <w:pPr>
+              <w:jc w:val="both"/>
+              <w:rPr>
+                <w:rFonts w:ascii="Calibri" w:hAnsi="Calibri" w:cs="Arial"/>
+                <w:i/>
+                <w:color w:val="000000" w:themeColor="text1"/>
+                <w:szCs w:val="24"/>
+                <w:lang w:eastAsia="es-CL"/>
+              </w:rPr>
+            </w:pPr>
+            <w:r>
+              <w:rPr>
+                <w:rFonts w:ascii="Calibri" w:hAnsi="Calibri" w:cs="Arial"/>
+                <w:i/>
+                <w:color w:val="000000" w:themeColor="text1"/>
+                <w:szCs w:val="24"/>
+                <w:lang w:eastAsia="es-CL"/>
+              </w:rPr>
+              <w:t xml:space="preserve">Realizar ajustes según el </w:t>
+            </w:r>
+            <w:proofErr w:type="spellStart"/>
+            <w:r>
+              <w:rPr>
+                <w:rFonts w:ascii="Calibri" w:hAnsi="Calibri" w:cs="Arial"/>
+                <w:i/>
+                <w:color w:val="000000" w:themeColor="text1"/>
+                <w:szCs w:val="24"/>
+                <w:lang w:eastAsia="es-CL"/>
+              </w:rPr>
+              <w:t>feedback</w:t>
+            </w:r>
+            <w:proofErr w:type="spellEnd"/>
+            <w:r>
+              <w:rPr>
+                <w:rFonts w:ascii="Calibri" w:hAnsi="Calibri" w:cs="Arial"/>
+                <w:i/>
+                <w:color w:val="000000" w:themeColor="text1"/>
+                <w:szCs w:val="24"/>
+                <w:lang w:eastAsia="es-CL"/>
+              </w:rPr>
+              <w:t xml:space="preserve"> de los usuarios.</w:t>
+            </w:r>
+          </w:p>
+        </w:tc>
+      </w:tr>
+      <w:tr>
+        <w:trPr>
+          <w:jc w:val="center"/>
+        </w:trPr>
+        <w:tc>
+          <w:tcPr>
+            <w:tcW w:w="1580" w:type="dxa"/>
+          </w:tcPr>
+          <w:p>
+            <w:pPr>
+              <w:jc w:val="both"/>
+              <w:rPr>
+                <w:rFonts w:ascii="Calibri" w:hAnsi="Calibri" w:cs="Arial"/>
+                <w:i/>
+                <w:color w:val="000000" w:themeColor="text1"/>
+                <w:szCs w:val="24"/>
+                <w:lang w:eastAsia="es-CL"/>
+              </w:rPr>
+            </w:pPr>
+            <w:r>
+              <w:rPr>
+                <w:rFonts w:ascii="Calibri" w:hAnsi="Calibri" w:cs="Arial"/>
+                <w:i/>
+                <w:color w:val="000000" w:themeColor="text1"/>
+                <w:szCs w:val="24"/>
+                <w:lang w:eastAsia="es-CL"/>
+              </w:rPr>
+              <w:t>Gestión de Proyectos</w:t>
+            </w:r>
+          </w:p>
+        </w:tc>
+        <w:tc>
+          <w:tcPr>
+            <w:tcW w:w="1580" w:type="dxa"/>
+          </w:tcPr>
+          <w:p>
+            <w:pPr>
+              <w:jc w:val="center"/>
+              <w:rPr>
+                <w:rFonts w:ascii="Calibri" w:hAnsi="Calibri" w:cs="Arial"/>
+                <w:i/>
+                <w:color w:val="000000" w:themeColor="text1"/>
+                <w:szCs w:val="24"/>
+                <w:lang w:eastAsia="es-CL"/>
+              </w:rPr>
+            </w:pPr>
+            <w:r>
+              <w:rPr>
+                <w:rFonts w:ascii="Calibri" w:hAnsi="Calibri" w:cs="Arial"/>
+                <w:i/>
+                <w:color w:val="000000" w:themeColor="text1"/>
+                <w:szCs w:val="24"/>
+                <w:lang w:eastAsia="es-CL"/>
+              </w:rPr>
+              <w:t>Cierre de Proyecto</w:t>
+            </w:r>
+          </w:p>
+        </w:tc>
+        <w:tc>
+          <w:tcPr>
+            <w:tcW w:w="1580" w:type="dxa"/>
+          </w:tcPr>
+          <w:p>
+            <w:pPr>
+              <w:rPr>
+                <w:rFonts w:ascii="Calibri" w:hAnsi="Calibri" w:cs="Arial"/>
+                <w:i/>
+                <w:color w:val="000000" w:themeColor="text1"/>
+                <w:szCs w:val="24"/>
+                <w:lang w:eastAsia="es-CL"/>
+              </w:rPr>
+            </w:pPr>
+            <w:r>
+              <w:rPr>
+                <w:rFonts w:ascii="Calibri" w:hAnsi="Calibri" w:cs="Arial"/>
+                <w:i/>
+                <w:color w:val="000000" w:themeColor="text1"/>
+                <w:szCs w:val="24"/>
+                <w:lang w:eastAsia="es-CL"/>
+              </w:rPr>
+              <w:t>Evaluación final del proyecto, documentación de lecciones aprendidas, y cierre administrativo.</w:t>
+            </w:r>
+          </w:p>
+        </w:tc>
+        <w:tc>
+          <w:tcPr>
+            <w:tcW w:w="1580" w:type="dxa"/>
+          </w:tcPr>
+          <w:p>
+            <w:pPr>
+              <w:jc w:val="both"/>
+              <w:rPr>
+                <w:rFonts w:ascii="Calibri" w:hAnsi="Calibri" w:cs="Arial"/>
+                <w:i/>
+                <w:color w:val="000000" w:themeColor="text1"/>
+                <w:szCs w:val="24"/>
+                <w:lang w:eastAsia="es-CL"/>
+              </w:rPr>
+            </w:pPr>
+            <w:r>
+              <w:rPr>
+                <w:rFonts w:ascii="Calibri" w:hAnsi="Calibri" w:cs="Arial"/>
+                <w:i/>
+                <w:color w:val="000000" w:themeColor="text1"/>
+                <w:szCs w:val="24"/>
+                <w:lang w:eastAsia="es-CL"/>
+              </w:rPr>
+              <w:t>Documentos finales, herramientas de gestión de proyectos</w:t>
+            </w:r>
+          </w:p>
+        </w:tc>
+        <w:tc>
+          <w:tcPr>
+            <w:tcW w:w="1580" w:type="dxa"/>
+            <w:tcBorders>
+              <w:right w:val="single" w:sz="4" w:space="0" w:color="FFFFFF" w:themeColor="background1"/>
+            </w:tcBorders>
+          </w:tcPr>
+          <w:p>
+            <w:pPr>
+              <w:jc w:val="both"/>
+              <w:rPr>
+                <w:rFonts w:ascii="Calibri" w:hAnsi="Calibri" w:cs="Arial"/>
+                <w:i/>
+                <w:color w:val="000000" w:themeColor="text1"/>
+                <w:szCs w:val="24"/>
+                <w:lang w:eastAsia="es-CL"/>
+              </w:rPr>
+            </w:pPr>
+            <w:r>
+              <w:rPr>
+                <w:rFonts w:ascii="Calibri" w:hAnsi="Calibri" w:cs="Arial"/>
+                <w:i/>
+                <w:color w:val="000000" w:themeColor="text1"/>
+                <w:szCs w:val="24"/>
+                <w:lang w:eastAsia="es-CL"/>
+              </w:rPr>
+              <w:t>1 semana</w:t>
+            </w:r>
+          </w:p>
+        </w:tc>
+        <w:tc>
+          <w:tcPr>
+            <w:tcW w:w="1580" w:type="dxa"/>
+            <w:tcBorders>
+              <w:left w:val="single" w:sz="4" w:space="0" w:color="FFFFFF" w:themeColor="background1"/>
+            </w:tcBorders>
+            <w:shd w:val="clear" w:color="auto" w:fill="D9D9D9" w:themeFill="background1" w:themeFillShade="D9"/>
+          </w:tcPr>
+          <w:p>
+            <w:pPr>
+              <w:jc w:val="both"/>
+              <w:rPr>
+                <w:rFonts w:ascii="Calibri" w:hAnsi="Calibri" w:cs="Arial"/>
+                <w:i/>
+                <w:color w:val="000000" w:themeColor="text1"/>
+                <w:szCs w:val="24"/>
+                <w:lang w:eastAsia="es-CL"/>
+              </w:rPr>
+            </w:pPr>
+            <w:r>
+              <w:rPr>
+                <w:rFonts w:ascii="Calibri" w:hAnsi="Calibri" w:cs="Arial"/>
+                <w:i/>
+                <w:color w:val="000000" w:themeColor="text1"/>
+                <w:szCs w:val="24"/>
+                <w:lang w:eastAsia="es-CL"/>
+              </w:rPr>
+              <w:t>Ignacio, Matías, Javier</w:t>
+            </w:r>
+          </w:p>
+        </w:tc>
+        <w:tc>
+          <w:tcPr>
+            <w:tcW w:w="1581" w:type="dxa"/>
+          </w:tcPr>
+          <w:p>
+            <w:pPr>
+              <w:jc w:val="both"/>
+              <w:rPr>
+                <w:rFonts w:ascii="Calibri" w:hAnsi="Calibri" w:cs="Arial"/>
+                <w:i/>
+                <w:color w:val="000000" w:themeColor="text1"/>
+                <w:szCs w:val="24"/>
+                <w:lang w:eastAsia="es-CL"/>
+              </w:rPr>
+            </w:pPr>
+            <w:r>
+              <w:rPr>
+                <w:rFonts w:ascii="Calibri" w:hAnsi="Calibri" w:cs="Arial"/>
+                <w:i/>
+                <w:color w:val="000000" w:themeColor="text1"/>
+                <w:szCs w:val="24"/>
+                <w:lang w:eastAsia="es-CL"/>
+              </w:rPr>
+              <w:t>Asegurarse de que todos los entregables estén completos y aprobados.</w:t>
+            </w:r>
           </w:p>
         </w:tc>
       </w:tr>
@@ -5413,7 +7475,6 @@
                 <w:sz w:val="28"/>
                 <w:szCs w:val="28"/>
               </w:rPr>
-              <w:lastRenderedPageBreak/>
               <w:t>8</w:t>
             </w:r>
             <w:r>
@@ -6505,6 +8566,7 @@
                 <w:sz w:val="16"/>
                 <w:szCs w:val="16"/>
               </w:rPr>
+              <w:lastRenderedPageBreak/>
               <w:t>Revisión del alcance de proyecto y reuniones iniciales.</w:t>
             </w:r>
           </w:p>
@@ -9768,26 +11830,19 @@
         <w:tc>
           <w:tcPr>
             <w:tcW w:w="567" w:type="dxa"/>
-            <w:shd w:val="clear" w:color="auto" w:fill="F7CAAC" w:themeFill="accent2" w:themeFillTint="66"/>
-          </w:tcPr>
-          <w:p>
-            <w:pPr>
-              <w:spacing w:line="360" w:lineRule="auto"/>
-              <w:jc w:val="center"/>
-              <w:rPr>
-                <w:b/>
-                <w:sz w:val="16"/>
-                <w:szCs w:val="16"/>
-              </w:rPr>
-            </w:pPr>
-            <w:r>
-              <w:rPr>
-                <w:b/>
-                <w:sz w:val="16"/>
-                <w:szCs w:val="16"/>
-              </w:rPr>
-              <w:t>x</w:t>
-            </w:r>
+            <w:shd w:val="clear" w:color="auto" w:fill="FFFFFF" w:themeFill="background1"/>
+          </w:tcPr>
+          <w:p>
+            <w:pPr>
+              <w:spacing w:line="360" w:lineRule="auto"/>
+              <w:jc w:val="center"/>
+              <w:rPr>
+                <w:b/>
+                <w:color w:val="FFFFFF" w:themeColor="background1"/>
+                <w:sz w:val="16"/>
+                <w:szCs w:val="16"/>
+              </w:rPr>
+            </w:pPr>
           </w:p>
         </w:tc>
         <w:tc>
@@ -10115,26 +12170,19 @@
         <w:tc>
           <w:tcPr>
             <w:tcW w:w="567" w:type="dxa"/>
-            <w:shd w:val="clear" w:color="auto" w:fill="F7CAAC" w:themeFill="accent2" w:themeFillTint="66"/>
-          </w:tcPr>
-          <w:p>
-            <w:pPr>
-              <w:spacing w:line="360" w:lineRule="auto"/>
-              <w:jc w:val="center"/>
-              <w:rPr>
-                <w:b/>
-                <w:sz w:val="16"/>
-                <w:szCs w:val="16"/>
-              </w:rPr>
-            </w:pPr>
-            <w:r>
-              <w:rPr>
-                <w:b/>
-                <w:sz w:val="16"/>
-                <w:szCs w:val="16"/>
-              </w:rPr>
-              <w:t>x</w:t>
-            </w:r>
+            <w:shd w:val="clear" w:color="auto" w:fill="FFFFFF" w:themeFill="background1"/>
+          </w:tcPr>
+          <w:p>
+            <w:pPr>
+              <w:spacing w:line="360" w:lineRule="auto"/>
+              <w:jc w:val="center"/>
+              <w:rPr>
+                <w:b/>
+                <w:color w:val="FFFFFF" w:themeColor="background1"/>
+                <w:sz w:val="16"/>
+                <w:szCs w:val="16"/>
+              </w:rPr>
+            </w:pPr>
           </w:p>
         </w:tc>
         <w:tc>
@@ -10784,17 +12832,28 @@
         <w:tc>
           <w:tcPr>
             <w:tcW w:w="567" w:type="dxa"/>
-          </w:tcPr>
-          <w:p>
-            <w:pPr>
-              <w:spacing w:line="360" w:lineRule="auto"/>
-              <w:jc w:val="center"/>
-              <w:rPr>
-                <w:b/>
-                <w:sz w:val="16"/>
-                <w:szCs w:val="16"/>
-              </w:rPr>
-            </w:pPr>
+            <w:shd w:val="clear" w:color="auto" w:fill="F7CAAC" w:themeFill="accent2" w:themeFillTint="66"/>
+          </w:tcPr>
+          <w:p>
+            <w:pPr>
+              <w:spacing w:line="360" w:lineRule="auto"/>
+              <w:jc w:val="center"/>
+              <w:rPr>
+                <w:b/>
+                <w:color w:val="000000" w:themeColor="text1"/>
+                <w:sz w:val="16"/>
+                <w:szCs w:val="16"/>
+              </w:rPr>
+            </w:pPr>
+            <w:r>
+              <w:rPr>
+                <w:b/>
+                <w:color w:val="000000" w:themeColor="text1"/>
+                <w:sz w:val="16"/>
+                <w:szCs w:val="16"/>
+              </w:rPr>
+              <w:t>x</w:t>
+            </w:r>
           </w:p>
         </w:tc>
         <w:tc>
@@ -10948,7 +13007,6 @@
                 <w:sz w:val="16"/>
                 <w:szCs w:val="16"/>
               </w:rPr>
-              <w:lastRenderedPageBreak/>
               <w:t>2.3.2 Integración con herramientas externas (WhatsApp, SII, Google Maps)</w:t>
             </w:r>
           </w:p>
@@ -11132,17 +13190,28 @@
         <w:tc>
           <w:tcPr>
             <w:tcW w:w="567" w:type="dxa"/>
-          </w:tcPr>
-          <w:p>
-            <w:pPr>
-              <w:spacing w:line="360" w:lineRule="auto"/>
-              <w:jc w:val="center"/>
-              <w:rPr>
-                <w:b/>
-                <w:sz w:val="16"/>
-                <w:szCs w:val="16"/>
-              </w:rPr>
-            </w:pPr>
+            <w:shd w:val="clear" w:color="auto" w:fill="F7CAAC" w:themeFill="accent2" w:themeFillTint="66"/>
+          </w:tcPr>
+          <w:p>
+            <w:pPr>
+              <w:spacing w:line="360" w:lineRule="auto"/>
+              <w:jc w:val="center"/>
+              <w:rPr>
+                <w:b/>
+                <w:color w:val="000000" w:themeColor="text1"/>
+                <w:sz w:val="16"/>
+                <w:szCs w:val="16"/>
+              </w:rPr>
+            </w:pPr>
+            <w:r>
+              <w:rPr>
+                <w:b/>
+                <w:color w:val="000000" w:themeColor="text1"/>
+                <w:sz w:val="16"/>
+                <w:szCs w:val="16"/>
+              </w:rPr>
+              <w:t>x</w:t>
+            </w:r>
           </w:p>
         </w:tc>
         <w:tc>
@@ -12965,6 +15034,7 @@
                 <w:szCs w:val="16"/>
                 <w:lang w:eastAsia="es-CL"/>
               </w:rPr>
+              <w:lastRenderedPageBreak/>
               <w:t>4 – Cierre proyecto.</w:t>
             </w:r>
           </w:p>
@@ -16243,18 +18313,18 @@
 </file>
 
 <file path=customXml/item2.xml><?xml version="1.0" encoding="utf-8"?>
+<p:properties xmlns:p="http://schemas.microsoft.com/office/2006/metadata/properties" xmlns:xsi="http://www.w3.org/2001/XMLSchema-instance" xmlns:pc="http://schemas.microsoft.com/office/infopath/2007/PartnerControls">
+  <documentManagement/>
+</p:properties>
+</file>
+
+<file path=customXml/item3.xml><?xml version="1.0" encoding="utf-8"?>
 <?mso-contentType ?>
 <FormTemplates xmlns="http://schemas.microsoft.com/sharepoint/v3/contenttype/forms">
   <Display>DocumentLibraryForm</Display>
   <Edit>DocumentLibraryForm</Edit>
   <New>DocumentLibraryForm</New>
 </FormTemplates>
-</file>
-
-<file path=customXml/item3.xml><?xml version="1.0" encoding="utf-8"?>
-<p:properties xmlns:p="http://schemas.microsoft.com/office/2006/metadata/properties" xmlns:xsi="http://www.w3.org/2001/XMLSchema-instance" xmlns:pc="http://schemas.microsoft.com/office/infopath/2007/PartnerControls">
-  <documentManagement/>
-</p:properties>
 </file>
 
 <file path=customXml/itemProps1.xml><?xml version="1.0" encoding="utf-8"?>
@@ -16276,18 +18346,18 @@
 </file>
 
 <file path=customXml/itemProps2.xml><?xml version="1.0" encoding="utf-8"?>
-<ds:datastoreItem xmlns:ds="http://schemas.openxmlformats.org/officeDocument/2006/customXml" ds:itemID="{F3E3E2F7-59E7-4722-B872-D023DC9D1CC1}">
-  <ds:schemaRefs>
-    <ds:schemaRef ds:uri="http://schemas.microsoft.com/sharepoint/v3/contenttype/forms"/>
-  </ds:schemaRefs>
-</ds:datastoreItem>
-</file>
-
-<file path=customXml/itemProps3.xml><?xml version="1.0" encoding="utf-8"?>
 <ds:datastoreItem xmlns:ds="http://schemas.openxmlformats.org/officeDocument/2006/customXml" ds:itemID="{38174882-579A-45DC-A704-C035A9357F73}">
   <ds:schemaRefs>
     <ds:schemaRef ds:uri="http://schemas.microsoft.com/office/2006/metadata/properties"/>
     <ds:schemaRef ds:uri="http://schemas.microsoft.com/office/infopath/2007/PartnerControls"/>
   </ds:schemaRefs>
 </ds:datastoreItem>
+</file>
+
+<file path=customXml/itemProps3.xml><?xml version="1.0" encoding="utf-8"?>
+<ds:datastoreItem xmlns:ds="http://schemas.openxmlformats.org/officeDocument/2006/customXml" ds:itemID="{F3E3E2F7-59E7-4722-B872-D023DC9D1CC1}">
+  <ds:schemaRefs>
+    <ds:schemaRef ds:uri="http://schemas.microsoft.com/sharepoint/v3/contenttype/forms"/>
+  </ds:schemaRefs>
+</ds:datastoreItem>
 </file>
</xml_diff>